<commit_message>
updates to outputs and rmd files for chapters 1,2 and 3. Updated figures to follow and final chpater 2 to follow
</commit_message>
<xml_diff>
--- a/tables/chapter_2/table_1.docx
+++ b/tables/chapter_2/table_1.docx
@@ -71,6 +71,57 @@
       <w:r>
         <w:rPr>
           <w:rFonts w:ascii="Cambria" w:eastAsia="Times New Roman" w:hAnsi="Cambria" w:cs="Times New Roman"/>
+          <w:i/>
+          <w:iCs/>
+          <w:color w:val="000000"/>
+          <w:sz w:val="22"/>
+          <w:szCs w:val="22"/>
+          <w:lang w:eastAsia="en-ZA"/>
+        </w:rPr>
+        <w:t xml:space="preserve"> </w:t>
+      </w:r>
+      <w:r>
+        <w:rPr>
+          <w:rFonts w:ascii="Cambria" w:eastAsia="Times New Roman" w:hAnsi="Cambria" w:cs="Times New Roman"/>
+          <w:iCs/>
+          <w:color w:val="000000"/>
+          <w:sz w:val="22"/>
+          <w:szCs w:val="22"/>
+          <w:lang w:eastAsia="en-ZA"/>
+        </w:rPr>
+        <w:t xml:space="preserve">and </w:t>
+      </w:r>
+      <w:proofErr w:type="spellStart"/>
+      <w:r>
+        <w:rPr>
+          <w:rFonts w:ascii="Cambria" w:eastAsia="Times New Roman" w:hAnsi="Cambria" w:cs="Times New Roman"/>
+          <w:i/>
+          <w:iCs/>
+          <w:color w:val="000000"/>
+          <w:sz w:val="22"/>
+          <w:szCs w:val="22"/>
+          <w:lang w:eastAsia="en-ZA"/>
+        </w:rPr>
+        <w:t>Laminaria</w:t>
+      </w:r>
+      <w:proofErr w:type="spellEnd"/>
+      <w:r>
+        <w:rPr>
+          <w:rFonts w:ascii="Cambria" w:eastAsia="Times New Roman" w:hAnsi="Cambria" w:cs="Times New Roman"/>
+          <w:i/>
+          <w:iCs/>
+          <w:color w:val="000000"/>
+          <w:sz w:val="22"/>
+          <w:szCs w:val="22"/>
+          <w:lang w:eastAsia="en-ZA"/>
+        </w:rPr>
+        <w:t xml:space="preserve"> pallida</w:t>
+      </w:r>
+      <w:bookmarkStart w:id="0" w:name="_GoBack"/>
+      <w:bookmarkEnd w:id="0"/>
+      <w:r>
+        <w:rPr>
+          <w:rFonts w:ascii="Cambria" w:eastAsia="Times New Roman" w:hAnsi="Cambria" w:cs="Times New Roman"/>
           <w:color w:val="000000"/>
           <w:sz w:val="22"/>
           <w:szCs w:val="22"/>
@@ -108,54 +159,37 @@
     </w:p>
     <w:tbl>
       <w:tblPr>
-        <w:tblW w:w="0" w:type="auto"/>
-        <w:tblCellMar>
-          <w:top w:w="15" w:type="dxa"/>
-          <w:left w:w="15" w:type="dxa"/>
-          <w:bottom w:w="15" w:type="dxa"/>
-          <w:right w:w="15" w:type="dxa"/>
-        </w:tblCellMar>
+        <w:tblW w:w="6660" w:type="dxa"/>
+        <w:tblInd w:w="93" w:type="dxa"/>
         <w:tblLook w:val="04A0" w:firstRow="1" w:lastRow="0" w:firstColumn="1" w:lastColumn="0" w:noHBand="0" w:noVBand="1"/>
       </w:tblPr>
       <w:tblGrid>
-        <w:gridCol w:w="3154"/>
-        <w:gridCol w:w="2107"/>
+        <w:gridCol w:w="1940"/>
+        <w:gridCol w:w="2600"/>
+        <w:gridCol w:w="2120"/>
       </w:tblGrid>
       <w:tr>
         <w:trPr>
-          <w:trHeight w:val="220"/>
+          <w:trHeight w:val="570"/>
         </w:trPr>
         <w:tc>
           <w:tcPr>
-            <w:tcW w:w="0" w:type="auto"/>
-            <w:tcBorders>
-              <w:top w:val="single" w:sz="4" w:space="0" w:color="000000"/>
-              <w:left w:val="single" w:sz="4" w:space="0" w:color="000000"/>
-              <w:bottom w:val="single" w:sz="4" w:space="0" w:color="000000"/>
-              <w:right w:val="single" w:sz="4" w:space="0" w:color="000000"/>
-            </w:tcBorders>
-            <w:shd w:val="clear" w:color="auto" w:fill="D9D9D9"/>
-            <w:tcMar>
-              <w:top w:w="100" w:type="dxa"/>
-              <w:left w:w="100" w:type="dxa"/>
-              <w:bottom w:w="100" w:type="dxa"/>
-              <w:right w:w="100" w:type="dxa"/>
-            </w:tcMar>
-            <w:vAlign w:val="bottom"/>
-            <w:hideMark/>
-          </w:tcPr>
-          <w:p>
-            <w:pPr>
-              <w:spacing w:after="0" w:line="220" w:lineRule="atLeast"/>
-              <w:ind w:right="20"/>
-              <w:rPr>
-                <w:rFonts w:ascii="Times New Roman" w:eastAsia="Times New Roman" w:hAnsi="Times New Roman" w:cs="Times New Roman"/>
-                <w:lang w:eastAsia="en-ZA"/>
-              </w:rPr>
-            </w:pPr>
-            <w:r>
-              <w:rPr>
-                <w:rFonts w:ascii="Cambria" w:eastAsia="Times New Roman" w:hAnsi="Cambria" w:cs="Times New Roman"/>
+            <w:tcW w:w="1940" w:type="dxa"/>
+            <w:tcBorders>
+              <w:top w:val="single" w:sz="4" w:space="0" w:color="auto"/>
+              <w:left w:val="single" w:sz="4" w:space="0" w:color="auto"/>
+              <w:bottom w:val="single" w:sz="4" w:space="0" w:color="auto"/>
+              <w:right w:val="single" w:sz="4" w:space="0" w:color="auto"/>
+            </w:tcBorders>
+            <w:shd w:val="clear" w:color="000000" w:fill="D9D9D9"/>
+            <w:vAlign w:val="center"/>
+            <w:hideMark/>
+          </w:tcPr>
+          <w:p>
+            <w:pPr>
+              <w:spacing w:after="0"/>
+              <w:rPr>
+                <w:rFonts w:ascii="Cambria" w:eastAsia="Times New Roman" w:hAnsi="Cambria" w:cs="Calibri"/>
                 <w:b/>
                 <w:bCs/>
                 <w:color w:val="000000"/>
@@ -163,41 +197,90 @@
                 <w:szCs w:val="22"/>
                 <w:lang w:eastAsia="en-ZA"/>
               </w:rPr>
+            </w:pPr>
+            <w:r>
+              <w:rPr>
+                <w:rFonts w:ascii="Cambria" w:eastAsia="Times New Roman" w:hAnsi="Cambria" w:cs="Calibri"/>
+                <w:b/>
+                <w:bCs/>
+                <w:color w:val="000000"/>
+                <w:sz w:val="22"/>
+                <w:szCs w:val="22"/>
+                <w:lang w:eastAsia="en-ZA"/>
+              </w:rPr>
+              <w:t>Species</w:t>
+            </w:r>
+          </w:p>
+        </w:tc>
+        <w:tc>
+          <w:tcPr>
+            <w:tcW w:w="2600" w:type="dxa"/>
+            <w:tcBorders>
+              <w:top w:val="single" w:sz="4" w:space="0" w:color="auto"/>
+              <w:left w:val="nil"/>
+              <w:bottom w:val="single" w:sz="4" w:space="0" w:color="auto"/>
+              <w:right w:val="single" w:sz="4" w:space="0" w:color="auto"/>
+            </w:tcBorders>
+            <w:shd w:val="clear" w:color="000000" w:fill="D9D9D9"/>
+            <w:vAlign w:val="center"/>
+            <w:hideMark/>
+          </w:tcPr>
+          <w:p>
+            <w:pPr>
+              <w:spacing w:after="0"/>
+              <w:rPr>
+                <w:rFonts w:ascii="Cambria" w:eastAsia="Times New Roman" w:hAnsi="Cambria" w:cs="Calibri"/>
+                <w:b/>
+                <w:bCs/>
+                <w:color w:val="000000"/>
+                <w:sz w:val="22"/>
+                <w:szCs w:val="22"/>
+                <w:lang w:eastAsia="en-ZA"/>
+              </w:rPr>
+            </w:pPr>
+            <w:r>
+              <w:rPr>
+                <w:rFonts w:ascii="Cambria" w:eastAsia="Times New Roman" w:hAnsi="Cambria" w:cs="Calibri"/>
+                <w:b/>
+                <w:bCs/>
+                <w:color w:val="000000"/>
+                <w:sz w:val="22"/>
+                <w:szCs w:val="22"/>
+                <w:lang w:eastAsia="en-ZA"/>
+              </w:rPr>
               <w:t>Morphological Characteristic</w:t>
             </w:r>
           </w:p>
         </w:tc>
         <w:tc>
           <w:tcPr>
-            <w:tcW w:w="0" w:type="auto"/>
-            <w:tcBorders>
-              <w:top w:val="single" w:sz="4" w:space="0" w:color="000000"/>
-              <w:left w:val="single" w:sz="4" w:space="0" w:color="000000"/>
-              <w:bottom w:val="single" w:sz="4" w:space="0" w:color="000000"/>
-              <w:right w:val="single" w:sz="4" w:space="0" w:color="000000"/>
-            </w:tcBorders>
-            <w:shd w:val="clear" w:color="auto" w:fill="D9D9D9"/>
-            <w:tcMar>
-              <w:top w:w="100" w:type="dxa"/>
-              <w:left w:w="100" w:type="dxa"/>
-              <w:bottom w:w="100" w:type="dxa"/>
-              <w:right w:w="100" w:type="dxa"/>
-            </w:tcMar>
-            <w:vAlign w:val="bottom"/>
-            <w:hideMark/>
-          </w:tcPr>
-          <w:p>
-            <w:pPr>
-              <w:spacing w:after="0" w:line="220" w:lineRule="atLeast"/>
-              <w:ind w:right="20"/>
-              <w:rPr>
-                <w:rFonts w:ascii="Times New Roman" w:eastAsia="Times New Roman" w:hAnsi="Times New Roman" w:cs="Times New Roman"/>
-                <w:lang w:eastAsia="en-ZA"/>
-              </w:rPr>
-            </w:pPr>
-            <w:r>
-              <w:rPr>
-                <w:rFonts w:ascii="Cambria" w:eastAsia="Times New Roman" w:hAnsi="Cambria" w:cs="Times New Roman"/>
+            <w:tcW w:w="2120" w:type="dxa"/>
+            <w:tcBorders>
+              <w:top w:val="single" w:sz="4" w:space="0" w:color="auto"/>
+              <w:left w:val="nil"/>
+              <w:bottom w:val="single" w:sz="4" w:space="0" w:color="auto"/>
+              <w:right w:val="single" w:sz="4" w:space="0" w:color="auto"/>
+            </w:tcBorders>
+            <w:shd w:val="clear" w:color="000000" w:fill="D9D9D9"/>
+            <w:vAlign w:val="center"/>
+            <w:hideMark/>
+          </w:tcPr>
+          <w:p>
+            <w:pPr>
+              <w:spacing w:after="0"/>
+              <w:rPr>
+                <w:rFonts w:ascii="Cambria" w:eastAsia="Times New Roman" w:hAnsi="Cambria" w:cs="Calibri"/>
+                <w:b/>
+                <w:bCs/>
+                <w:color w:val="000000"/>
+                <w:sz w:val="22"/>
+                <w:szCs w:val="22"/>
+                <w:lang w:eastAsia="en-ZA"/>
+              </w:rPr>
+            </w:pPr>
+            <w:r>
+              <w:rPr>
+                <w:rFonts w:ascii="Cambria" w:eastAsia="Times New Roman" w:hAnsi="Cambria" w:cs="Calibri"/>
                 <w:b/>
                 <w:bCs/>
                 <w:color w:val="000000"/>
@@ -212,37 +295,90 @@
       </w:tr>
       <w:tr>
         <w:trPr>
-          <w:trHeight w:val="500"/>
+          <w:trHeight w:val="300"/>
         </w:trPr>
         <w:tc>
           <w:tcPr>
-            <w:tcW w:w="0" w:type="auto"/>
-            <w:tcBorders>
-              <w:top w:val="single" w:sz="4" w:space="0" w:color="000000"/>
-              <w:left w:val="single" w:sz="4" w:space="0" w:color="000000"/>
-              <w:bottom w:val="single" w:sz="4" w:space="0" w:color="000000"/>
-              <w:right w:val="single" w:sz="4" w:space="0" w:color="000000"/>
-            </w:tcBorders>
-            <w:tcMar>
-              <w:top w:w="100" w:type="dxa"/>
-              <w:left w:w="100" w:type="dxa"/>
-              <w:bottom w:w="100" w:type="dxa"/>
-              <w:right w:w="100" w:type="dxa"/>
-            </w:tcMar>
-            <w:hideMark/>
-          </w:tcPr>
-          <w:p>
-            <w:pPr>
-              <w:spacing w:after="0"/>
-              <w:ind w:right="20"/>
-              <w:rPr>
-                <w:rFonts w:ascii="Times New Roman" w:eastAsia="Times New Roman" w:hAnsi="Times New Roman" w:cs="Times New Roman"/>
-                <w:lang w:eastAsia="en-ZA"/>
-              </w:rPr>
-            </w:pPr>
-            <w:r>
-              <w:rPr>
-                <w:rFonts w:ascii="Cambria" w:eastAsia="Times New Roman" w:hAnsi="Cambria" w:cs="Times New Roman"/>
+            <w:tcW w:w="1940" w:type="dxa"/>
+            <w:tcBorders>
+              <w:top w:val="nil"/>
+              <w:left w:val="single" w:sz="4" w:space="0" w:color="auto"/>
+              <w:bottom w:val="single" w:sz="4" w:space="0" w:color="auto"/>
+              <w:right w:val="single" w:sz="4" w:space="0" w:color="auto"/>
+            </w:tcBorders>
+            <w:shd w:val="clear" w:color="auto" w:fill="auto"/>
+            <w:noWrap/>
+            <w:vAlign w:val="bottom"/>
+            <w:hideMark/>
+          </w:tcPr>
+          <w:p>
+            <w:pPr>
+              <w:spacing w:after="0"/>
+              <w:rPr>
+                <w:rFonts w:ascii="Calibri" w:eastAsia="Times New Roman" w:hAnsi="Calibri" w:cs="Calibri"/>
+                <w:i/>
+                <w:iCs/>
+                <w:color w:val="000000"/>
+                <w:sz w:val="22"/>
+                <w:szCs w:val="22"/>
+                <w:lang w:eastAsia="en-ZA"/>
+              </w:rPr>
+            </w:pPr>
+            <w:proofErr w:type="spellStart"/>
+            <w:r>
+              <w:rPr>
+                <w:rFonts w:ascii="Calibri" w:eastAsia="Times New Roman" w:hAnsi="Calibri" w:cs="Calibri"/>
+                <w:i/>
+                <w:iCs/>
+                <w:color w:val="000000"/>
+                <w:sz w:val="22"/>
+                <w:szCs w:val="22"/>
+                <w:lang w:eastAsia="en-ZA"/>
+              </w:rPr>
+              <w:t>Ecklonia</w:t>
+            </w:r>
+            <w:proofErr w:type="spellEnd"/>
+            <w:r>
+              <w:rPr>
+                <w:rFonts w:ascii="Calibri" w:eastAsia="Times New Roman" w:hAnsi="Calibri" w:cs="Calibri"/>
+                <w:i/>
+                <w:iCs/>
+                <w:color w:val="000000"/>
+                <w:sz w:val="22"/>
+                <w:szCs w:val="22"/>
+                <w:lang w:eastAsia="en-ZA"/>
+              </w:rPr>
+              <w:t xml:space="preserve"> maxima</w:t>
+            </w:r>
+          </w:p>
+        </w:tc>
+        <w:tc>
+          <w:tcPr>
+            <w:tcW w:w="2600" w:type="dxa"/>
+            <w:tcBorders>
+              <w:top w:val="nil"/>
+              <w:left w:val="nil"/>
+              <w:bottom w:val="single" w:sz="4" w:space="0" w:color="auto"/>
+              <w:right w:val="single" w:sz="4" w:space="0" w:color="auto"/>
+            </w:tcBorders>
+            <w:shd w:val="clear" w:color="auto" w:fill="auto"/>
+            <w:vAlign w:val="center"/>
+            <w:hideMark/>
+          </w:tcPr>
+          <w:p>
+            <w:pPr>
+              <w:spacing w:after="0"/>
+              <w:rPr>
+                <w:rFonts w:ascii="Cambria" w:eastAsia="Times New Roman" w:hAnsi="Cambria" w:cs="Calibri"/>
+                <w:color w:val="000000"/>
+                <w:sz w:val="22"/>
+                <w:szCs w:val="22"/>
+                <w:lang w:eastAsia="en-ZA"/>
+              </w:rPr>
+            </w:pPr>
+            <w:r>
+              <w:rPr>
+                <w:rFonts w:ascii="Cambria" w:eastAsia="Times New Roman" w:hAnsi="Cambria" w:cs="Calibri"/>
                 <w:color w:val="000000"/>
                 <w:sz w:val="22"/>
                 <w:szCs w:val="22"/>
@@ -254,33 +390,31 @@
         </w:tc>
         <w:tc>
           <w:tcPr>
-            <w:tcW w:w="0" w:type="auto"/>
-            <w:tcBorders>
-              <w:top w:val="single" w:sz="4" w:space="0" w:color="000000"/>
-              <w:left w:val="single" w:sz="4" w:space="0" w:color="000000"/>
-              <w:bottom w:val="single" w:sz="4" w:space="0" w:color="000000"/>
-              <w:right w:val="single" w:sz="4" w:space="0" w:color="000000"/>
-            </w:tcBorders>
-            <w:tcMar>
-              <w:top w:w="100" w:type="dxa"/>
-              <w:left w:w="100" w:type="dxa"/>
-              <w:bottom w:w="100" w:type="dxa"/>
-              <w:right w:w="100" w:type="dxa"/>
-            </w:tcMar>
-            <w:hideMark/>
-          </w:tcPr>
-          <w:p>
-            <w:pPr>
-              <w:spacing w:after="0"/>
-              <w:ind w:right="20"/>
-              <w:rPr>
-                <w:rFonts w:ascii="Times New Roman" w:eastAsia="Times New Roman" w:hAnsi="Times New Roman" w:cs="Times New Roman"/>
-                <w:lang w:eastAsia="en-ZA"/>
-              </w:rPr>
-            </w:pPr>
-            <w:r>
-              <w:rPr>
-                <w:rFonts w:ascii="Cambria" w:eastAsia="Times New Roman" w:hAnsi="Cambria" w:cs="Times New Roman"/>
+            <w:tcW w:w="2120" w:type="dxa"/>
+            <w:tcBorders>
+              <w:top w:val="nil"/>
+              <w:left w:val="nil"/>
+              <w:bottom w:val="single" w:sz="4" w:space="0" w:color="auto"/>
+              <w:right w:val="single" w:sz="4" w:space="0" w:color="auto"/>
+            </w:tcBorders>
+            <w:shd w:val="clear" w:color="auto" w:fill="auto"/>
+            <w:vAlign w:val="center"/>
+            <w:hideMark/>
+          </w:tcPr>
+          <w:p>
+            <w:pPr>
+              <w:spacing w:after="0"/>
+              <w:rPr>
+                <w:rFonts w:ascii="Cambria" w:eastAsia="Times New Roman" w:hAnsi="Cambria" w:cs="Calibri"/>
+                <w:color w:val="000000"/>
+                <w:sz w:val="22"/>
+                <w:szCs w:val="22"/>
+                <w:lang w:eastAsia="en-ZA"/>
+              </w:rPr>
+            </w:pPr>
+            <w:r>
+              <w:rPr>
+                <w:rFonts w:ascii="Cambria" w:eastAsia="Times New Roman" w:hAnsi="Cambria" w:cs="Calibri"/>
                 <w:color w:val="000000"/>
                 <w:sz w:val="22"/>
                 <w:szCs w:val="22"/>
@@ -293,37 +427,90 @@
       </w:tr>
       <w:tr>
         <w:trPr>
-          <w:trHeight w:val="500"/>
+          <w:trHeight w:val="300"/>
         </w:trPr>
         <w:tc>
           <w:tcPr>
-            <w:tcW w:w="0" w:type="auto"/>
-            <w:tcBorders>
-              <w:top w:val="single" w:sz="4" w:space="0" w:color="000000"/>
-              <w:left w:val="single" w:sz="4" w:space="0" w:color="000000"/>
-              <w:bottom w:val="single" w:sz="4" w:space="0" w:color="000000"/>
-              <w:right w:val="single" w:sz="4" w:space="0" w:color="000000"/>
-            </w:tcBorders>
-            <w:tcMar>
-              <w:top w:w="100" w:type="dxa"/>
-              <w:left w:w="100" w:type="dxa"/>
-              <w:bottom w:w="100" w:type="dxa"/>
-              <w:right w:w="100" w:type="dxa"/>
-            </w:tcMar>
-            <w:hideMark/>
-          </w:tcPr>
-          <w:p>
-            <w:pPr>
-              <w:spacing w:after="0"/>
-              <w:ind w:right="20"/>
-              <w:rPr>
-                <w:rFonts w:ascii="Times New Roman" w:eastAsia="Times New Roman" w:hAnsi="Times New Roman" w:cs="Times New Roman"/>
-                <w:lang w:eastAsia="en-ZA"/>
-              </w:rPr>
-            </w:pPr>
-            <w:r>
-              <w:rPr>
-                <w:rFonts w:ascii="Cambria" w:eastAsia="Times New Roman" w:hAnsi="Cambria" w:cs="Times New Roman"/>
+            <w:tcW w:w="1940" w:type="dxa"/>
+            <w:tcBorders>
+              <w:top w:val="nil"/>
+              <w:left w:val="single" w:sz="4" w:space="0" w:color="auto"/>
+              <w:bottom w:val="single" w:sz="4" w:space="0" w:color="auto"/>
+              <w:right w:val="single" w:sz="4" w:space="0" w:color="auto"/>
+            </w:tcBorders>
+            <w:shd w:val="clear" w:color="auto" w:fill="auto"/>
+            <w:noWrap/>
+            <w:vAlign w:val="bottom"/>
+            <w:hideMark/>
+          </w:tcPr>
+          <w:p>
+            <w:pPr>
+              <w:spacing w:after="0"/>
+              <w:rPr>
+                <w:rFonts w:ascii="Calibri" w:eastAsia="Times New Roman" w:hAnsi="Calibri" w:cs="Calibri"/>
+                <w:i/>
+                <w:iCs/>
+                <w:color w:val="000000"/>
+                <w:sz w:val="22"/>
+                <w:szCs w:val="22"/>
+                <w:lang w:eastAsia="en-ZA"/>
+              </w:rPr>
+            </w:pPr>
+            <w:proofErr w:type="spellStart"/>
+            <w:r>
+              <w:rPr>
+                <w:rFonts w:ascii="Calibri" w:eastAsia="Times New Roman" w:hAnsi="Calibri" w:cs="Calibri"/>
+                <w:i/>
+                <w:iCs/>
+                <w:color w:val="000000"/>
+                <w:sz w:val="22"/>
+                <w:szCs w:val="22"/>
+                <w:lang w:eastAsia="en-ZA"/>
+              </w:rPr>
+              <w:t>Ecklonia</w:t>
+            </w:r>
+            <w:proofErr w:type="spellEnd"/>
+            <w:r>
+              <w:rPr>
+                <w:rFonts w:ascii="Calibri" w:eastAsia="Times New Roman" w:hAnsi="Calibri" w:cs="Calibri"/>
+                <w:i/>
+                <w:iCs/>
+                <w:color w:val="000000"/>
+                <w:sz w:val="22"/>
+                <w:szCs w:val="22"/>
+                <w:lang w:eastAsia="en-ZA"/>
+              </w:rPr>
+              <w:t xml:space="preserve"> maxima</w:t>
+            </w:r>
+          </w:p>
+        </w:tc>
+        <w:tc>
+          <w:tcPr>
+            <w:tcW w:w="2600" w:type="dxa"/>
+            <w:tcBorders>
+              <w:top w:val="nil"/>
+              <w:left w:val="nil"/>
+              <w:bottom w:val="single" w:sz="4" w:space="0" w:color="auto"/>
+              <w:right w:val="single" w:sz="4" w:space="0" w:color="auto"/>
+            </w:tcBorders>
+            <w:shd w:val="clear" w:color="auto" w:fill="auto"/>
+            <w:vAlign w:val="center"/>
+            <w:hideMark/>
+          </w:tcPr>
+          <w:p>
+            <w:pPr>
+              <w:spacing w:after="0"/>
+              <w:rPr>
+                <w:rFonts w:ascii="Cambria" w:eastAsia="Times New Roman" w:hAnsi="Cambria" w:cs="Calibri"/>
+                <w:color w:val="000000"/>
+                <w:sz w:val="22"/>
+                <w:szCs w:val="22"/>
+                <w:lang w:eastAsia="en-ZA"/>
+              </w:rPr>
+            </w:pPr>
+            <w:r>
+              <w:rPr>
+                <w:rFonts w:ascii="Cambria" w:eastAsia="Times New Roman" w:hAnsi="Cambria" w:cs="Calibri"/>
                 <w:color w:val="000000"/>
                 <w:sz w:val="22"/>
                 <w:szCs w:val="22"/>
@@ -335,34 +522,32 @@
         </w:tc>
         <w:tc>
           <w:tcPr>
-            <w:tcW w:w="0" w:type="auto"/>
-            <w:tcBorders>
-              <w:top w:val="single" w:sz="4" w:space="0" w:color="000000"/>
-              <w:left w:val="single" w:sz="4" w:space="0" w:color="000000"/>
-              <w:bottom w:val="single" w:sz="4" w:space="0" w:color="000000"/>
-              <w:right w:val="single" w:sz="4" w:space="0" w:color="000000"/>
-            </w:tcBorders>
-            <w:tcMar>
-              <w:top w:w="100" w:type="dxa"/>
-              <w:left w:w="100" w:type="dxa"/>
-              <w:bottom w:w="100" w:type="dxa"/>
-              <w:right w:w="100" w:type="dxa"/>
-            </w:tcMar>
-            <w:hideMark/>
-          </w:tcPr>
-          <w:p>
-            <w:pPr>
-              <w:spacing w:after="0"/>
-              <w:ind w:right="20"/>
-              <w:rPr>
-                <w:rFonts w:ascii="Times New Roman" w:eastAsia="Times New Roman" w:hAnsi="Times New Roman" w:cs="Times New Roman"/>
+            <w:tcW w:w="2120" w:type="dxa"/>
+            <w:tcBorders>
+              <w:top w:val="nil"/>
+              <w:left w:val="nil"/>
+              <w:bottom w:val="single" w:sz="4" w:space="0" w:color="auto"/>
+              <w:right w:val="single" w:sz="4" w:space="0" w:color="auto"/>
+            </w:tcBorders>
+            <w:shd w:val="clear" w:color="auto" w:fill="auto"/>
+            <w:vAlign w:val="center"/>
+            <w:hideMark/>
+          </w:tcPr>
+          <w:p>
+            <w:pPr>
+              <w:spacing w:after="0"/>
+              <w:rPr>
+                <w:rFonts w:ascii="Cambria" w:eastAsia="Times New Roman" w:hAnsi="Cambria" w:cs="Calibri"/>
+                <w:color w:val="000000"/>
+                <w:sz w:val="22"/>
+                <w:szCs w:val="22"/>
                 <w:lang w:eastAsia="en-ZA"/>
               </w:rPr>
             </w:pPr>
             <w:proofErr w:type="spellStart"/>
             <w:r>
               <w:rPr>
-                <w:rFonts w:ascii="Cambria" w:eastAsia="Times New Roman" w:hAnsi="Cambria" w:cs="Times New Roman"/>
+                <w:rFonts w:ascii="Cambria" w:eastAsia="Times New Roman" w:hAnsi="Cambria" w:cs="Calibri"/>
                 <w:color w:val="000000"/>
                 <w:sz w:val="22"/>
                 <w:szCs w:val="22"/>
@@ -373,7 +558,7 @@
             <w:proofErr w:type="spellEnd"/>
             <w:r>
               <w:rPr>
-                <w:rFonts w:ascii="Cambria" w:eastAsia="Times New Roman" w:hAnsi="Cambria" w:cs="Times New Roman"/>
+                <w:rFonts w:ascii="Cambria" w:eastAsia="Times New Roman" w:hAnsi="Cambria" w:cs="Calibri"/>
                 <w:color w:val="000000"/>
                 <w:sz w:val="22"/>
                 <w:szCs w:val="22"/>
@@ -386,37 +571,90 @@
       </w:tr>
       <w:tr>
         <w:trPr>
-          <w:trHeight w:val="500"/>
+          <w:trHeight w:val="300"/>
         </w:trPr>
         <w:tc>
           <w:tcPr>
-            <w:tcW w:w="0" w:type="auto"/>
-            <w:tcBorders>
-              <w:top w:val="single" w:sz="4" w:space="0" w:color="000000"/>
-              <w:left w:val="single" w:sz="4" w:space="0" w:color="000000"/>
-              <w:bottom w:val="single" w:sz="4" w:space="0" w:color="000000"/>
-              <w:right w:val="single" w:sz="4" w:space="0" w:color="000000"/>
-            </w:tcBorders>
-            <w:tcMar>
-              <w:top w:w="100" w:type="dxa"/>
-              <w:left w:w="100" w:type="dxa"/>
-              <w:bottom w:w="100" w:type="dxa"/>
-              <w:right w:w="100" w:type="dxa"/>
-            </w:tcMar>
-            <w:hideMark/>
-          </w:tcPr>
-          <w:p>
-            <w:pPr>
-              <w:spacing w:after="0"/>
-              <w:ind w:right="20"/>
-              <w:rPr>
-                <w:rFonts w:ascii="Times New Roman" w:eastAsia="Times New Roman" w:hAnsi="Times New Roman" w:cs="Times New Roman"/>
-                <w:lang w:eastAsia="en-ZA"/>
-              </w:rPr>
-            </w:pPr>
-            <w:r>
-              <w:rPr>
-                <w:rFonts w:ascii="Cambria" w:eastAsia="Times New Roman" w:hAnsi="Cambria" w:cs="Times New Roman"/>
+            <w:tcW w:w="1940" w:type="dxa"/>
+            <w:tcBorders>
+              <w:top w:val="nil"/>
+              <w:left w:val="single" w:sz="4" w:space="0" w:color="auto"/>
+              <w:bottom w:val="single" w:sz="4" w:space="0" w:color="auto"/>
+              <w:right w:val="single" w:sz="4" w:space="0" w:color="auto"/>
+            </w:tcBorders>
+            <w:shd w:val="clear" w:color="auto" w:fill="auto"/>
+            <w:noWrap/>
+            <w:vAlign w:val="bottom"/>
+            <w:hideMark/>
+          </w:tcPr>
+          <w:p>
+            <w:pPr>
+              <w:spacing w:after="0"/>
+              <w:rPr>
+                <w:rFonts w:ascii="Calibri" w:eastAsia="Times New Roman" w:hAnsi="Calibri" w:cs="Calibri"/>
+                <w:i/>
+                <w:iCs/>
+                <w:color w:val="000000"/>
+                <w:sz w:val="22"/>
+                <w:szCs w:val="22"/>
+                <w:lang w:eastAsia="en-ZA"/>
+              </w:rPr>
+            </w:pPr>
+            <w:proofErr w:type="spellStart"/>
+            <w:r>
+              <w:rPr>
+                <w:rFonts w:ascii="Calibri" w:eastAsia="Times New Roman" w:hAnsi="Calibri" w:cs="Calibri"/>
+                <w:i/>
+                <w:iCs/>
+                <w:color w:val="000000"/>
+                <w:sz w:val="22"/>
+                <w:szCs w:val="22"/>
+                <w:lang w:eastAsia="en-ZA"/>
+              </w:rPr>
+              <w:t>Ecklonia</w:t>
+            </w:r>
+            <w:proofErr w:type="spellEnd"/>
+            <w:r>
+              <w:rPr>
+                <w:rFonts w:ascii="Calibri" w:eastAsia="Times New Roman" w:hAnsi="Calibri" w:cs="Calibri"/>
+                <w:i/>
+                <w:iCs/>
+                <w:color w:val="000000"/>
+                <w:sz w:val="22"/>
+                <w:szCs w:val="22"/>
+                <w:lang w:eastAsia="en-ZA"/>
+              </w:rPr>
+              <w:t xml:space="preserve"> maxima</w:t>
+            </w:r>
+          </w:p>
+        </w:tc>
+        <w:tc>
+          <w:tcPr>
+            <w:tcW w:w="2600" w:type="dxa"/>
+            <w:tcBorders>
+              <w:top w:val="nil"/>
+              <w:left w:val="nil"/>
+              <w:bottom w:val="single" w:sz="4" w:space="0" w:color="auto"/>
+              <w:right w:val="single" w:sz="4" w:space="0" w:color="auto"/>
+            </w:tcBorders>
+            <w:shd w:val="clear" w:color="auto" w:fill="auto"/>
+            <w:vAlign w:val="center"/>
+            <w:hideMark/>
+          </w:tcPr>
+          <w:p>
+            <w:pPr>
+              <w:spacing w:after="0"/>
+              <w:rPr>
+                <w:rFonts w:ascii="Cambria" w:eastAsia="Times New Roman" w:hAnsi="Cambria" w:cs="Calibri"/>
+                <w:color w:val="000000"/>
+                <w:sz w:val="22"/>
+                <w:szCs w:val="22"/>
+                <w:lang w:eastAsia="en-ZA"/>
+              </w:rPr>
+            </w:pPr>
+            <w:r>
+              <w:rPr>
+                <w:rFonts w:ascii="Cambria" w:eastAsia="Times New Roman" w:hAnsi="Cambria" w:cs="Calibri"/>
                 <w:color w:val="000000"/>
                 <w:sz w:val="22"/>
                 <w:szCs w:val="22"/>
@@ -428,34 +666,32 @@
         </w:tc>
         <w:tc>
           <w:tcPr>
-            <w:tcW w:w="0" w:type="auto"/>
-            <w:tcBorders>
-              <w:top w:val="single" w:sz="4" w:space="0" w:color="000000"/>
-              <w:left w:val="single" w:sz="4" w:space="0" w:color="000000"/>
-              <w:bottom w:val="single" w:sz="4" w:space="0" w:color="000000"/>
-              <w:right w:val="single" w:sz="4" w:space="0" w:color="000000"/>
-            </w:tcBorders>
-            <w:tcMar>
-              <w:top w:w="100" w:type="dxa"/>
-              <w:left w:w="100" w:type="dxa"/>
-              <w:bottom w:w="100" w:type="dxa"/>
-              <w:right w:w="100" w:type="dxa"/>
-            </w:tcMar>
-            <w:hideMark/>
-          </w:tcPr>
-          <w:p>
-            <w:pPr>
-              <w:spacing w:after="0"/>
-              <w:ind w:right="20"/>
-              <w:rPr>
-                <w:rFonts w:ascii="Times New Roman" w:eastAsia="Times New Roman" w:hAnsi="Times New Roman" w:cs="Times New Roman"/>
+            <w:tcW w:w="2120" w:type="dxa"/>
+            <w:tcBorders>
+              <w:top w:val="nil"/>
+              <w:left w:val="nil"/>
+              <w:bottom w:val="single" w:sz="4" w:space="0" w:color="auto"/>
+              <w:right w:val="single" w:sz="4" w:space="0" w:color="auto"/>
+            </w:tcBorders>
+            <w:shd w:val="clear" w:color="auto" w:fill="auto"/>
+            <w:vAlign w:val="center"/>
+            <w:hideMark/>
+          </w:tcPr>
+          <w:p>
+            <w:pPr>
+              <w:spacing w:after="0"/>
+              <w:rPr>
+                <w:rFonts w:ascii="Cambria" w:eastAsia="Times New Roman" w:hAnsi="Cambria" w:cs="Calibri"/>
+                <w:color w:val="000000"/>
+                <w:sz w:val="22"/>
+                <w:szCs w:val="22"/>
                 <w:lang w:eastAsia="en-ZA"/>
               </w:rPr>
             </w:pPr>
             <w:proofErr w:type="spellStart"/>
             <w:r>
               <w:rPr>
-                <w:rFonts w:ascii="Cambria" w:eastAsia="Times New Roman" w:hAnsi="Cambria" w:cs="Times New Roman"/>
+                <w:rFonts w:ascii="Cambria" w:eastAsia="Times New Roman" w:hAnsi="Cambria" w:cs="Calibri"/>
                 <w:color w:val="000000"/>
                 <w:sz w:val="22"/>
                 <w:szCs w:val="22"/>
@@ -466,7 +702,7 @@
             <w:proofErr w:type="spellEnd"/>
             <w:r>
               <w:rPr>
-                <w:rFonts w:ascii="Cambria" w:eastAsia="Times New Roman" w:hAnsi="Cambria" w:cs="Times New Roman"/>
+                <w:rFonts w:ascii="Cambria" w:eastAsia="Times New Roman" w:hAnsi="Cambria" w:cs="Calibri"/>
                 <w:color w:val="000000"/>
                 <w:sz w:val="22"/>
                 <w:szCs w:val="22"/>
@@ -479,37 +715,90 @@
       </w:tr>
       <w:tr>
         <w:trPr>
-          <w:trHeight w:val="500"/>
+          <w:trHeight w:val="300"/>
         </w:trPr>
         <w:tc>
           <w:tcPr>
-            <w:tcW w:w="0" w:type="auto"/>
-            <w:tcBorders>
-              <w:top w:val="single" w:sz="4" w:space="0" w:color="000000"/>
-              <w:left w:val="single" w:sz="4" w:space="0" w:color="000000"/>
-              <w:bottom w:val="single" w:sz="4" w:space="0" w:color="000000"/>
-              <w:right w:val="single" w:sz="4" w:space="0" w:color="000000"/>
-            </w:tcBorders>
-            <w:tcMar>
-              <w:top w:w="100" w:type="dxa"/>
-              <w:left w:w="100" w:type="dxa"/>
-              <w:bottom w:w="100" w:type="dxa"/>
-              <w:right w:w="100" w:type="dxa"/>
-            </w:tcMar>
-            <w:hideMark/>
-          </w:tcPr>
-          <w:p>
-            <w:pPr>
-              <w:spacing w:after="0"/>
-              <w:ind w:right="20"/>
-              <w:rPr>
-                <w:rFonts w:ascii="Times New Roman" w:eastAsia="Times New Roman" w:hAnsi="Times New Roman" w:cs="Times New Roman"/>
-                <w:lang w:eastAsia="en-ZA"/>
-              </w:rPr>
-            </w:pPr>
-            <w:r>
-              <w:rPr>
-                <w:rFonts w:ascii="Cambria" w:eastAsia="Times New Roman" w:hAnsi="Cambria" w:cs="Times New Roman"/>
+            <w:tcW w:w="1940" w:type="dxa"/>
+            <w:tcBorders>
+              <w:top w:val="nil"/>
+              <w:left w:val="single" w:sz="4" w:space="0" w:color="auto"/>
+              <w:bottom w:val="single" w:sz="4" w:space="0" w:color="auto"/>
+              <w:right w:val="single" w:sz="4" w:space="0" w:color="auto"/>
+            </w:tcBorders>
+            <w:shd w:val="clear" w:color="auto" w:fill="auto"/>
+            <w:noWrap/>
+            <w:vAlign w:val="bottom"/>
+            <w:hideMark/>
+          </w:tcPr>
+          <w:p>
+            <w:pPr>
+              <w:spacing w:after="0"/>
+              <w:rPr>
+                <w:rFonts w:ascii="Calibri" w:eastAsia="Times New Roman" w:hAnsi="Calibri" w:cs="Calibri"/>
+                <w:i/>
+                <w:iCs/>
+                <w:color w:val="000000"/>
+                <w:sz w:val="22"/>
+                <w:szCs w:val="22"/>
+                <w:lang w:eastAsia="en-ZA"/>
+              </w:rPr>
+            </w:pPr>
+            <w:proofErr w:type="spellStart"/>
+            <w:r>
+              <w:rPr>
+                <w:rFonts w:ascii="Calibri" w:eastAsia="Times New Roman" w:hAnsi="Calibri" w:cs="Calibri"/>
+                <w:i/>
+                <w:iCs/>
+                <w:color w:val="000000"/>
+                <w:sz w:val="22"/>
+                <w:szCs w:val="22"/>
+                <w:lang w:eastAsia="en-ZA"/>
+              </w:rPr>
+              <w:t>Ecklonia</w:t>
+            </w:r>
+            <w:proofErr w:type="spellEnd"/>
+            <w:r>
+              <w:rPr>
+                <w:rFonts w:ascii="Calibri" w:eastAsia="Times New Roman" w:hAnsi="Calibri" w:cs="Calibri"/>
+                <w:i/>
+                <w:iCs/>
+                <w:color w:val="000000"/>
+                <w:sz w:val="22"/>
+                <w:szCs w:val="22"/>
+                <w:lang w:eastAsia="en-ZA"/>
+              </w:rPr>
+              <w:t xml:space="preserve"> maxima</w:t>
+            </w:r>
+          </w:p>
+        </w:tc>
+        <w:tc>
+          <w:tcPr>
+            <w:tcW w:w="2600" w:type="dxa"/>
+            <w:tcBorders>
+              <w:top w:val="nil"/>
+              <w:left w:val="nil"/>
+              <w:bottom w:val="single" w:sz="4" w:space="0" w:color="auto"/>
+              <w:right w:val="single" w:sz="4" w:space="0" w:color="auto"/>
+            </w:tcBorders>
+            <w:shd w:val="clear" w:color="auto" w:fill="auto"/>
+            <w:vAlign w:val="center"/>
+            <w:hideMark/>
+          </w:tcPr>
+          <w:p>
+            <w:pPr>
+              <w:spacing w:after="0"/>
+              <w:rPr>
+                <w:rFonts w:ascii="Cambria" w:eastAsia="Times New Roman" w:hAnsi="Cambria" w:cs="Calibri"/>
+                <w:color w:val="000000"/>
+                <w:sz w:val="22"/>
+                <w:szCs w:val="22"/>
+                <w:lang w:eastAsia="en-ZA"/>
+              </w:rPr>
+            </w:pPr>
+            <w:r>
+              <w:rPr>
+                <w:rFonts w:ascii="Cambria" w:eastAsia="Times New Roman" w:hAnsi="Cambria" w:cs="Calibri"/>
                 <w:color w:val="000000"/>
                 <w:sz w:val="22"/>
                 <w:szCs w:val="22"/>
@@ -521,34 +810,32 @@
         </w:tc>
         <w:tc>
           <w:tcPr>
-            <w:tcW w:w="0" w:type="auto"/>
-            <w:tcBorders>
-              <w:top w:val="single" w:sz="4" w:space="0" w:color="000000"/>
-              <w:left w:val="single" w:sz="4" w:space="0" w:color="000000"/>
-              <w:bottom w:val="single" w:sz="4" w:space="0" w:color="000000"/>
-              <w:right w:val="single" w:sz="4" w:space="0" w:color="000000"/>
-            </w:tcBorders>
-            <w:tcMar>
-              <w:top w:w="100" w:type="dxa"/>
-              <w:left w:w="100" w:type="dxa"/>
-              <w:bottom w:w="100" w:type="dxa"/>
-              <w:right w:w="100" w:type="dxa"/>
-            </w:tcMar>
-            <w:hideMark/>
-          </w:tcPr>
-          <w:p>
-            <w:pPr>
-              <w:spacing w:after="0"/>
-              <w:ind w:right="20"/>
-              <w:rPr>
-                <w:rFonts w:ascii="Times New Roman" w:eastAsia="Times New Roman" w:hAnsi="Times New Roman" w:cs="Times New Roman"/>
+            <w:tcW w:w="2120" w:type="dxa"/>
+            <w:tcBorders>
+              <w:top w:val="nil"/>
+              <w:left w:val="nil"/>
+              <w:bottom w:val="single" w:sz="4" w:space="0" w:color="auto"/>
+              <w:right w:val="single" w:sz="4" w:space="0" w:color="auto"/>
+            </w:tcBorders>
+            <w:shd w:val="clear" w:color="auto" w:fill="auto"/>
+            <w:vAlign w:val="center"/>
+            <w:hideMark/>
+          </w:tcPr>
+          <w:p>
+            <w:pPr>
+              <w:spacing w:after="0"/>
+              <w:rPr>
+                <w:rFonts w:ascii="Cambria" w:eastAsia="Times New Roman" w:hAnsi="Cambria" w:cs="Calibri"/>
+                <w:color w:val="000000"/>
+                <w:sz w:val="22"/>
+                <w:szCs w:val="22"/>
                 <w:lang w:eastAsia="en-ZA"/>
               </w:rPr>
             </w:pPr>
             <w:proofErr w:type="spellStart"/>
             <w:r>
               <w:rPr>
-                <w:rFonts w:ascii="Cambria" w:eastAsia="Times New Roman" w:hAnsi="Cambria" w:cs="Times New Roman"/>
+                <w:rFonts w:ascii="Cambria" w:eastAsia="Times New Roman" w:hAnsi="Cambria" w:cs="Calibri"/>
                 <w:color w:val="000000"/>
                 <w:sz w:val="22"/>
                 <w:szCs w:val="22"/>
@@ -559,7 +846,7 @@
             <w:proofErr w:type="spellEnd"/>
             <w:r>
               <w:rPr>
-                <w:rFonts w:ascii="Cambria" w:eastAsia="Times New Roman" w:hAnsi="Cambria" w:cs="Times New Roman"/>
+                <w:rFonts w:ascii="Cambria" w:eastAsia="Times New Roman" w:hAnsi="Cambria" w:cs="Calibri"/>
                 <w:color w:val="000000"/>
                 <w:sz w:val="22"/>
                 <w:szCs w:val="22"/>
@@ -572,37 +859,90 @@
       </w:tr>
       <w:tr>
         <w:trPr>
-          <w:trHeight w:val="500"/>
+          <w:trHeight w:val="300"/>
         </w:trPr>
         <w:tc>
           <w:tcPr>
-            <w:tcW w:w="0" w:type="auto"/>
-            <w:tcBorders>
-              <w:top w:val="single" w:sz="4" w:space="0" w:color="000000"/>
-              <w:left w:val="single" w:sz="4" w:space="0" w:color="000000"/>
-              <w:bottom w:val="single" w:sz="4" w:space="0" w:color="000000"/>
-              <w:right w:val="single" w:sz="4" w:space="0" w:color="000000"/>
-            </w:tcBorders>
-            <w:tcMar>
-              <w:top w:w="100" w:type="dxa"/>
-              <w:left w:w="100" w:type="dxa"/>
-              <w:bottom w:w="100" w:type="dxa"/>
-              <w:right w:w="100" w:type="dxa"/>
-            </w:tcMar>
-            <w:hideMark/>
-          </w:tcPr>
-          <w:p>
-            <w:pPr>
-              <w:spacing w:after="0"/>
-              <w:ind w:right="20"/>
-              <w:rPr>
-                <w:rFonts w:ascii="Times New Roman" w:eastAsia="Times New Roman" w:hAnsi="Times New Roman" w:cs="Times New Roman"/>
-                <w:lang w:eastAsia="en-ZA"/>
-              </w:rPr>
-            </w:pPr>
-            <w:r>
-              <w:rPr>
-                <w:rFonts w:ascii="Cambria" w:eastAsia="Times New Roman" w:hAnsi="Cambria" w:cs="Times New Roman"/>
+            <w:tcW w:w="1940" w:type="dxa"/>
+            <w:tcBorders>
+              <w:top w:val="nil"/>
+              <w:left w:val="single" w:sz="4" w:space="0" w:color="auto"/>
+              <w:bottom w:val="single" w:sz="4" w:space="0" w:color="auto"/>
+              <w:right w:val="single" w:sz="4" w:space="0" w:color="auto"/>
+            </w:tcBorders>
+            <w:shd w:val="clear" w:color="auto" w:fill="auto"/>
+            <w:noWrap/>
+            <w:vAlign w:val="bottom"/>
+            <w:hideMark/>
+          </w:tcPr>
+          <w:p>
+            <w:pPr>
+              <w:spacing w:after="0"/>
+              <w:rPr>
+                <w:rFonts w:ascii="Calibri" w:eastAsia="Times New Roman" w:hAnsi="Calibri" w:cs="Calibri"/>
+                <w:i/>
+                <w:iCs/>
+                <w:color w:val="000000"/>
+                <w:sz w:val="22"/>
+                <w:szCs w:val="22"/>
+                <w:lang w:eastAsia="en-ZA"/>
+              </w:rPr>
+            </w:pPr>
+            <w:proofErr w:type="spellStart"/>
+            <w:r>
+              <w:rPr>
+                <w:rFonts w:ascii="Calibri" w:eastAsia="Times New Roman" w:hAnsi="Calibri" w:cs="Calibri"/>
+                <w:i/>
+                <w:iCs/>
+                <w:color w:val="000000"/>
+                <w:sz w:val="22"/>
+                <w:szCs w:val="22"/>
+                <w:lang w:eastAsia="en-ZA"/>
+              </w:rPr>
+              <w:t>Ecklonia</w:t>
+            </w:r>
+            <w:proofErr w:type="spellEnd"/>
+            <w:r>
+              <w:rPr>
+                <w:rFonts w:ascii="Calibri" w:eastAsia="Times New Roman" w:hAnsi="Calibri" w:cs="Calibri"/>
+                <w:i/>
+                <w:iCs/>
+                <w:color w:val="000000"/>
+                <w:sz w:val="22"/>
+                <w:szCs w:val="22"/>
+                <w:lang w:eastAsia="en-ZA"/>
+              </w:rPr>
+              <w:t xml:space="preserve"> maxima</w:t>
+            </w:r>
+          </w:p>
+        </w:tc>
+        <w:tc>
+          <w:tcPr>
+            <w:tcW w:w="2600" w:type="dxa"/>
+            <w:tcBorders>
+              <w:top w:val="nil"/>
+              <w:left w:val="nil"/>
+              <w:bottom w:val="single" w:sz="4" w:space="0" w:color="auto"/>
+              <w:right w:val="single" w:sz="4" w:space="0" w:color="auto"/>
+            </w:tcBorders>
+            <w:shd w:val="clear" w:color="auto" w:fill="auto"/>
+            <w:vAlign w:val="center"/>
+            <w:hideMark/>
+          </w:tcPr>
+          <w:p>
+            <w:pPr>
+              <w:spacing w:after="0"/>
+              <w:rPr>
+                <w:rFonts w:ascii="Cambria" w:eastAsia="Times New Roman" w:hAnsi="Cambria" w:cs="Calibri"/>
+                <w:color w:val="000000"/>
+                <w:sz w:val="22"/>
+                <w:szCs w:val="22"/>
+                <w:lang w:eastAsia="en-ZA"/>
+              </w:rPr>
+            </w:pPr>
+            <w:r>
+              <w:rPr>
+                <w:rFonts w:ascii="Cambria" w:eastAsia="Times New Roman" w:hAnsi="Cambria" w:cs="Calibri"/>
                 <w:color w:val="000000"/>
                 <w:sz w:val="22"/>
                 <w:szCs w:val="22"/>
@@ -614,33 +954,31 @@
         </w:tc>
         <w:tc>
           <w:tcPr>
-            <w:tcW w:w="0" w:type="auto"/>
-            <w:tcBorders>
-              <w:top w:val="single" w:sz="4" w:space="0" w:color="000000"/>
-              <w:left w:val="single" w:sz="4" w:space="0" w:color="000000"/>
-              <w:bottom w:val="single" w:sz="4" w:space="0" w:color="000000"/>
-              <w:right w:val="single" w:sz="4" w:space="0" w:color="000000"/>
-            </w:tcBorders>
-            <w:tcMar>
-              <w:top w:w="100" w:type="dxa"/>
-              <w:left w:w="100" w:type="dxa"/>
-              <w:bottom w:w="100" w:type="dxa"/>
-              <w:right w:w="100" w:type="dxa"/>
-            </w:tcMar>
-            <w:hideMark/>
-          </w:tcPr>
-          <w:p>
-            <w:pPr>
-              <w:spacing w:after="0"/>
-              <w:ind w:right="20"/>
-              <w:rPr>
-                <w:rFonts w:ascii="Times New Roman" w:eastAsia="Times New Roman" w:hAnsi="Times New Roman" w:cs="Times New Roman"/>
-                <w:lang w:eastAsia="en-ZA"/>
-              </w:rPr>
-            </w:pPr>
-            <w:r>
-              <w:rPr>
-                <w:rFonts w:ascii="Cambria" w:eastAsia="Times New Roman" w:hAnsi="Cambria" w:cs="Times New Roman"/>
+            <w:tcW w:w="2120" w:type="dxa"/>
+            <w:tcBorders>
+              <w:top w:val="nil"/>
+              <w:left w:val="nil"/>
+              <w:bottom w:val="single" w:sz="4" w:space="0" w:color="auto"/>
+              <w:right w:val="single" w:sz="4" w:space="0" w:color="auto"/>
+            </w:tcBorders>
+            <w:shd w:val="clear" w:color="auto" w:fill="auto"/>
+            <w:vAlign w:val="center"/>
+            <w:hideMark/>
+          </w:tcPr>
+          <w:p>
+            <w:pPr>
+              <w:spacing w:after="0"/>
+              <w:rPr>
+                <w:rFonts w:ascii="Cambria" w:eastAsia="Times New Roman" w:hAnsi="Cambria" w:cs="Calibri"/>
+                <w:color w:val="000000"/>
+                <w:sz w:val="22"/>
+                <w:szCs w:val="22"/>
+                <w:lang w:eastAsia="en-ZA"/>
+              </w:rPr>
+            </w:pPr>
+            <w:r>
+              <w:rPr>
+                <w:rFonts w:ascii="Cambria" w:eastAsia="Times New Roman" w:hAnsi="Cambria" w:cs="Calibri"/>
                 <w:color w:val="000000"/>
                 <w:sz w:val="22"/>
                 <w:szCs w:val="22"/>
@@ -653,37 +991,90 @@
       </w:tr>
       <w:tr>
         <w:trPr>
-          <w:trHeight w:val="500"/>
+          <w:trHeight w:val="300"/>
         </w:trPr>
         <w:tc>
           <w:tcPr>
-            <w:tcW w:w="0" w:type="auto"/>
-            <w:tcBorders>
-              <w:top w:val="single" w:sz="4" w:space="0" w:color="000000"/>
-              <w:left w:val="single" w:sz="4" w:space="0" w:color="000000"/>
-              <w:bottom w:val="single" w:sz="4" w:space="0" w:color="000000"/>
-              <w:right w:val="single" w:sz="4" w:space="0" w:color="000000"/>
-            </w:tcBorders>
-            <w:tcMar>
-              <w:top w:w="100" w:type="dxa"/>
-              <w:left w:w="100" w:type="dxa"/>
-              <w:bottom w:w="100" w:type="dxa"/>
-              <w:right w:w="100" w:type="dxa"/>
-            </w:tcMar>
-            <w:hideMark/>
-          </w:tcPr>
-          <w:p>
-            <w:pPr>
-              <w:spacing w:after="0"/>
-              <w:ind w:right="20"/>
-              <w:rPr>
-                <w:rFonts w:ascii="Times New Roman" w:eastAsia="Times New Roman" w:hAnsi="Times New Roman" w:cs="Times New Roman"/>
-                <w:lang w:eastAsia="en-ZA"/>
-              </w:rPr>
-            </w:pPr>
-            <w:r>
-              <w:rPr>
-                <w:rFonts w:ascii="Cambria" w:eastAsia="Times New Roman" w:hAnsi="Cambria" w:cs="Times New Roman"/>
+            <w:tcW w:w="1940" w:type="dxa"/>
+            <w:tcBorders>
+              <w:top w:val="nil"/>
+              <w:left w:val="single" w:sz="4" w:space="0" w:color="auto"/>
+              <w:bottom w:val="single" w:sz="4" w:space="0" w:color="auto"/>
+              <w:right w:val="single" w:sz="4" w:space="0" w:color="auto"/>
+            </w:tcBorders>
+            <w:shd w:val="clear" w:color="auto" w:fill="auto"/>
+            <w:noWrap/>
+            <w:vAlign w:val="bottom"/>
+            <w:hideMark/>
+          </w:tcPr>
+          <w:p>
+            <w:pPr>
+              <w:spacing w:after="0"/>
+              <w:rPr>
+                <w:rFonts w:ascii="Calibri" w:eastAsia="Times New Roman" w:hAnsi="Calibri" w:cs="Calibri"/>
+                <w:i/>
+                <w:iCs/>
+                <w:color w:val="000000"/>
+                <w:sz w:val="22"/>
+                <w:szCs w:val="22"/>
+                <w:lang w:eastAsia="en-ZA"/>
+              </w:rPr>
+            </w:pPr>
+            <w:proofErr w:type="spellStart"/>
+            <w:r>
+              <w:rPr>
+                <w:rFonts w:ascii="Calibri" w:eastAsia="Times New Roman" w:hAnsi="Calibri" w:cs="Calibri"/>
+                <w:i/>
+                <w:iCs/>
+                <w:color w:val="000000"/>
+                <w:sz w:val="22"/>
+                <w:szCs w:val="22"/>
+                <w:lang w:eastAsia="en-ZA"/>
+              </w:rPr>
+              <w:t>Ecklonia</w:t>
+            </w:r>
+            <w:proofErr w:type="spellEnd"/>
+            <w:r>
+              <w:rPr>
+                <w:rFonts w:ascii="Calibri" w:eastAsia="Times New Roman" w:hAnsi="Calibri" w:cs="Calibri"/>
+                <w:i/>
+                <w:iCs/>
+                <w:color w:val="000000"/>
+                <w:sz w:val="22"/>
+                <w:szCs w:val="22"/>
+                <w:lang w:eastAsia="en-ZA"/>
+              </w:rPr>
+              <w:t xml:space="preserve"> maxima</w:t>
+            </w:r>
+          </w:p>
+        </w:tc>
+        <w:tc>
+          <w:tcPr>
+            <w:tcW w:w="2600" w:type="dxa"/>
+            <w:tcBorders>
+              <w:top w:val="nil"/>
+              <w:left w:val="nil"/>
+              <w:bottom w:val="single" w:sz="4" w:space="0" w:color="auto"/>
+              <w:right w:val="single" w:sz="4" w:space="0" w:color="auto"/>
+            </w:tcBorders>
+            <w:shd w:val="clear" w:color="auto" w:fill="auto"/>
+            <w:vAlign w:val="center"/>
+            <w:hideMark/>
+          </w:tcPr>
+          <w:p>
+            <w:pPr>
+              <w:spacing w:after="0"/>
+              <w:rPr>
+                <w:rFonts w:ascii="Cambria" w:eastAsia="Times New Roman" w:hAnsi="Cambria" w:cs="Calibri"/>
+                <w:color w:val="000000"/>
+                <w:sz w:val="22"/>
+                <w:szCs w:val="22"/>
+                <w:lang w:eastAsia="en-ZA"/>
+              </w:rPr>
+            </w:pPr>
+            <w:r>
+              <w:rPr>
+                <w:rFonts w:ascii="Cambria" w:eastAsia="Times New Roman" w:hAnsi="Cambria" w:cs="Calibri"/>
                 <w:color w:val="000000"/>
                 <w:sz w:val="22"/>
                 <w:szCs w:val="22"/>
@@ -695,34 +1086,32 @@
         </w:tc>
         <w:tc>
           <w:tcPr>
-            <w:tcW w:w="0" w:type="auto"/>
-            <w:tcBorders>
-              <w:top w:val="single" w:sz="4" w:space="0" w:color="000000"/>
-              <w:left w:val="single" w:sz="4" w:space="0" w:color="000000"/>
-              <w:bottom w:val="single" w:sz="4" w:space="0" w:color="000000"/>
-              <w:right w:val="single" w:sz="4" w:space="0" w:color="000000"/>
-            </w:tcBorders>
-            <w:tcMar>
-              <w:top w:w="100" w:type="dxa"/>
-              <w:left w:w="100" w:type="dxa"/>
-              <w:bottom w:w="100" w:type="dxa"/>
-              <w:right w:w="100" w:type="dxa"/>
-            </w:tcMar>
-            <w:hideMark/>
-          </w:tcPr>
-          <w:p>
-            <w:pPr>
-              <w:spacing w:after="0"/>
-              <w:ind w:right="20"/>
-              <w:rPr>
-                <w:rFonts w:ascii="Times New Roman" w:eastAsia="Times New Roman" w:hAnsi="Times New Roman" w:cs="Times New Roman"/>
+            <w:tcW w:w="2120" w:type="dxa"/>
+            <w:tcBorders>
+              <w:top w:val="nil"/>
+              <w:left w:val="nil"/>
+              <w:bottom w:val="single" w:sz="4" w:space="0" w:color="auto"/>
+              <w:right w:val="single" w:sz="4" w:space="0" w:color="auto"/>
+            </w:tcBorders>
+            <w:shd w:val="clear" w:color="auto" w:fill="auto"/>
+            <w:vAlign w:val="center"/>
+            <w:hideMark/>
+          </w:tcPr>
+          <w:p>
+            <w:pPr>
+              <w:spacing w:after="0"/>
+              <w:rPr>
+                <w:rFonts w:ascii="Cambria" w:eastAsia="Times New Roman" w:hAnsi="Cambria" w:cs="Calibri"/>
+                <w:color w:val="000000"/>
+                <w:sz w:val="22"/>
+                <w:szCs w:val="22"/>
                 <w:lang w:eastAsia="en-ZA"/>
               </w:rPr>
             </w:pPr>
             <w:proofErr w:type="spellStart"/>
             <w:r>
               <w:rPr>
-                <w:rFonts w:ascii="Cambria" w:eastAsia="Times New Roman" w:hAnsi="Cambria" w:cs="Times New Roman"/>
+                <w:rFonts w:ascii="Cambria" w:eastAsia="Times New Roman" w:hAnsi="Cambria" w:cs="Calibri"/>
                 <w:color w:val="000000"/>
                 <w:sz w:val="22"/>
                 <w:szCs w:val="22"/>
@@ -733,7 +1122,7 @@
             <w:proofErr w:type="spellEnd"/>
             <w:r>
               <w:rPr>
-                <w:rFonts w:ascii="Cambria" w:eastAsia="Times New Roman" w:hAnsi="Cambria" w:cs="Times New Roman"/>
+                <w:rFonts w:ascii="Cambria" w:eastAsia="Times New Roman" w:hAnsi="Cambria" w:cs="Calibri"/>
                 <w:color w:val="000000"/>
                 <w:sz w:val="22"/>
                 <w:szCs w:val="22"/>
@@ -746,37 +1135,90 @@
       </w:tr>
       <w:tr>
         <w:trPr>
-          <w:trHeight w:val="440"/>
+          <w:trHeight w:val="300"/>
         </w:trPr>
         <w:tc>
           <w:tcPr>
-            <w:tcW w:w="0" w:type="auto"/>
-            <w:tcBorders>
-              <w:top w:val="single" w:sz="4" w:space="0" w:color="000000"/>
-              <w:left w:val="single" w:sz="4" w:space="0" w:color="000000"/>
-              <w:bottom w:val="single" w:sz="4" w:space="0" w:color="000000"/>
-              <w:right w:val="single" w:sz="4" w:space="0" w:color="000000"/>
-            </w:tcBorders>
-            <w:tcMar>
-              <w:top w:w="100" w:type="dxa"/>
-              <w:left w:w="100" w:type="dxa"/>
-              <w:bottom w:w="100" w:type="dxa"/>
-              <w:right w:w="100" w:type="dxa"/>
-            </w:tcMar>
-            <w:hideMark/>
-          </w:tcPr>
-          <w:p>
-            <w:pPr>
-              <w:spacing w:after="0"/>
-              <w:ind w:right="20"/>
-              <w:rPr>
-                <w:rFonts w:ascii="Times New Roman" w:eastAsia="Times New Roman" w:hAnsi="Times New Roman" w:cs="Times New Roman"/>
-                <w:lang w:eastAsia="en-ZA"/>
-              </w:rPr>
-            </w:pPr>
-            <w:r>
-              <w:rPr>
-                <w:rFonts w:ascii="Cambria" w:eastAsia="Times New Roman" w:hAnsi="Cambria" w:cs="Times New Roman"/>
+            <w:tcW w:w="1940" w:type="dxa"/>
+            <w:tcBorders>
+              <w:top w:val="nil"/>
+              <w:left w:val="single" w:sz="4" w:space="0" w:color="auto"/>
+              <w:bottom w:val="single" w:sz="4" w:space="0" w:color="auto"/>
+              <w:right w:val="single" w:sz="4" w:space="0" w:color="auto"/>
+            </w:tcBorders>
+            <w:shd w:val="clear" w:color="auto" w:fill="auto"/>
+            <w:noWrap/>
+            <w:vAlign w:val="bottom"/>
+            <w:hideMark/>
+          </w:tcPr>
+          <w:p>
+            <w:pPr>
+              <w:spacing w:after="0"/>
+              <w:rPr>
+                <w:rFonts w:ascii="Calibri" w:eastAsia="Times New Roman" w:hAnsi="Calibri" w:cs="Calibri"/>
+                <w:i/>
+                <w:iCs/>
+                <w:color w:val="000000"/>
+                <w:sz w:val="22"/>
+                <w:szCs w:val="22"/>
+                <w:lang w:eastAsia="en-ZA"/>
+              </w:rPr>
+            </w:pPr>
+            <w:proofErr w:type="spellStart"/>
+            <w:r>
+              <w:rPr>
+                <w:rFonts w:ascii="Calibri" w:eastAsia="Times New Roman" w:hAnsi="Calibri" w:cs="Calibri"/>
+                <w:i/>
+                <w:iCs/>
+                <w:color w:val="000000"/>
+                <w:sz w:val="22"/>
+                <w:szCs w:val="22"/>
+                <w:lang w:eastAsia="en-ZA"/>
+              </w:rPr>
+              <w:t>Ecklonia</w:t>
+            </w:r>
+            <w:proofErr w:type="spellEnd"/>
+            <w:r>
+              <w:rPr>
+                <w:rFonts w:ascii="Calibri" w:eastAsia="Times New Roman" w:hAnsi="Calibri" w:cs="Calibri"/>
+                <w:i/>
+                <w:iCs/>
+                <w:color w:val="000000"/>
+                <w:sz w:val="22"/>
+                <w:szCs w:val="22"/>
+                <w:lang w:eastAsia="en-ZA"/>
+              </w:rPr>
+              <w:t xml:space="preserve"> maxima</w:t>
+            </w:r>
+          </w:p>
+        </w:tc>
+        <w:tc>
+          <w:tcPr>
+            <w:tcW w:w="2600" w:type="dxa"/>
+            <w:tcBorders>
+              <w:top w:val="nil"/>
+              <w:left w:val="nil"/>
+              <w:bottom w:val="single" w:sz="4" w:space="0" w:color="auto"/>
+              <w:right w:val="single" w:sz="4" w:space="0" w:color="auto"/>
+            </w:tcBorders>
+            <w:shd w:val="clear" w:color="auto" w:fill="auto"/>
+            <w:vAlign w:val="center"/>
+            <w:hideMark/>
+          </w:tcPr>
+          <w:p>
+            <w:pPr>
+              <w:spacing w:after="0"/>
+              <w:rPr>
+                <w:rFonts w:ascii="Cambria" w:eastAsia="Times New Roman" w:hAnsi="Cambria" w:cs="Calibri"/>
+                <w:color w:val="000000"/>
+                <w:sz w:val="22"/>
+                <w:szCs w:val="22"/>
+                <w:lang w:eastAsia="en-ZA"/>
+              </w:rPr>
+            </w:pPr>
+            <w:r>
+              <w:rPr>
+                <w:rFonts w:ascii="Cambria" w:eastAsia="Times New Roman" w:hAnsi="Cambria" w:cs="Calibri"/>
                 <w:color w:val="000000"/>
                 <w:sz w:val="22"/>
                 <w:szCs w:val="22"/>
@@ -788,34 +1230,32 @@
         </w:tc>
         <w:tc>
           <w:tcPr>
-            <w:tcW w:w="0" w:type="auto"/>
-            <w:tcBorders>
-              <w:top w:val="single" w:sz="4" w:space="0" w:color="000000"/>
-              <w:left w:val="single" w:sz="4" w:space="0" w:color="000000"/>
-              <w:bottom w:val="single" w:sz="4" w:space="0" w:color="000000"/>
-              <w:right w:val="single" w:sz="4" w:space="0" w:color="000000"/>
-            </w:tcBorders>
-            <w:tcMar>
-              <w:top w:w="100" w:type="dxa"/>
-              <w:left w:w="100" w:type="dxa"/>
-              <w:bottom w:w="100" w:type="dxa"/>
-              <w:right w:w="100" w:type="dxa"/>
-            </w:tcMar>
-            <w:hideMark/>
-          </w:tcPr>
-          <w:p>
-            <w:pPr>
-              <w:spacing w:after="0"/>
-              <w:ind w:right="20"/>
-              <w:rPr>
-                <w:rFonts w:ascii="Times New Roman" w:eastAsia="Times New Roman" w:hAnsi="Times New Roman" w:cs="Times New Roman"/>
+            <w:tcW w:w="2120" w:type="dxa"/>
+            <w:tcBorders>
+              <w:top w:val="nil"/>
+              <w:left w:val="nil"/>
+              <w:bottom w:val="single" w:sz="4" w:space="0" w:color="auto"/>
+              <w:right w:val="single" w:sz="4" w:space="0" w:color="auto"/>
+            </w:tcBorders>
+            <w:shd w:val="clear" w:color="auto" w:fill="auto"/>
+            <w:vAlign w:val="center"/>
+            <w:hideMark/>
+          </w:tcPr>
+          <w:p>
+            <w:pPr>
+              <w:spacing w:after="0"/>
+              <w:rPr>
+                <w:rFonts w:ascii="Cambria" w:eastAsia="Times New Roman" w:hAnsi="Cambria" w:cs="Calibri"/>
+                <w:color w:val="000000"/>
+                <w:sz w:val="22"/>
+                <w:szCs w:val="22"/>
                 <w:lang w:eastAsia="en-ZA"/>
               </w:rPr>
             </w:pPr>
             <w:proofErr w:type="spellStart"/>
             <w:r>
               <w:rPr>
-                <w:rFonts w:ascii="Cambria" w:eastAsia="Times New Roman" w:hAnsi="Cambria" w:cs="Times New Roman"/>
+                <w:rFonts w:ascii="Cambria" w:eastAsia="Times New Roman" w:hAnsi="Cambria" w:cs="Calibri"/>
                 <w:color w:val="000000"/>
                 <w:sz w:val="22"/>
                 <w:szCs w:val="22"/>
@@ -826,7 +1266,7 @@
             <w:proofErr w:type="spellEnd"/>
             <w:r>
               <w:rPr>
-                <w:rFonts w:ascii="Cambria" w:eastAsia="Times New Roman" w:hAnsi="Cambria" w:cs="Times New Roman"/>
+                <w:rFonts w:ascii="Cambria" w:eastAsia="Times New Roman" w:hAnsi="Cambria" w:cs="Calibri"/>
                 <w:color w:val="000000"/>
                 <w:sz w:val="22"/>
                 <w:szCs w:val="22"/>
@@ -839,37 +1279,90 @@
       </w:tr>
       <w:tr>
         <w:trPr>
-          <w:trHeight w:val="500"/>
+          <w:trHeight w:val="300"/>
         </w:trPr>
         <w:tc>
           <w:tcPr>
-            <w:tcW w:w="0" w:type="auto"/>
-            <w:tcBorders>
-              <w:top w:val="single" w:sz="4" w:space="0" w:color="000000"/>
-              <w:left w:val="single" w:sz="4" w:space="0" w:color="000000"/>
-              <w:bottom w:val="single" w:sz="4" w:space="0" w:color="000000"/>
-              <w:right w:val="single" w:sz="4" w:space="0" w:color="000000"/>
-            </w:tcBorders>
-            <w:tcMar>
-              <w:top w:w="100" w:type="dxa"/>
-              <w:left w:w="100" w:type="dxa"/>
-              <w:bottom w:w="100" w:type="dxa"/>
-              <w:right w:w="100" w:type="dxa"/>
-            </w:tcMar>
-            <w:hideMark/>
-          </w:tcPr>
-          <w:p>
-            <w:pPr>
-              <w:spacing w:after="0"/>
-              <w:ind w:right="20"/>
-              <w:rPr>
-                <w:rFonts w:ascii="Times New Roman" w:eastAsia="Times New Roman" w:hAnsi="Times New Roman" w:cs="Times New Roman"/>
-                <w:lang w:eastAsia="en-ZA"/>
-              </w:rPr>
-            </w:pPr>
-            <w:r>
-              <w:rPr>
-                <w:rFonts w:ascii="Cambria" w:eastAsia="Times New Roman" w:hAnsi="Cambria" w:cs="Times New Roman"/>
+            <w:tcW w:w="1940" w:type="dxa"/>
+            <w:tcBorders>
+              <w:top w:val="nil"/>
+              <w:left w:val="single" w:sz="4" w:space="0" w:color="auto"/>
+              <w:bottom w:val="single" w:sz="4" w:space="0" w:color="auto"/>
+              <w:right w:val="single" w:sz="4" w:space="0" w:color="auto"/>
+            </w:tcBorders>
+            <w:shd w:val="clear" w:color="auto" w:fill="auto"/>
+            <w:noWrap/>
+            <w:vAlign w:val="bottom"/>
+            <w:hideMark/>
+          </w:tcPr>
+          <w:p>
+            <w:pPr>
+              <w:spacing w:after="0"/>
+              <w:rPr>
+                <w:rFonts w:ascii="Calibri" w:eastAsia="Times New Roman" w:hAnsi="Calibri" w:cs="Calibri"/>
+                <w:i/>
+                <w:iCs/>
+                <w:color w:val="000000"/>
+                <w:sz w:val="22"/>
+                <w:szCs w:val="22"/>
+                <w:lang w:eastAsia="en-ZA"/>
+              </w:rPr>
+            </w:pPr>
+            <w:proofErr w:type="spellStart"/>
+            <w:r>
+              <w:rPr>
+                <w:rFonts w:ascii="Calibri" w:eastAsia="Times New Roman" w:hAnsi="Calibri" w:cs="Calibri"/>
+                <w:i/>
+                <w:iCs/>
+                <w:color w:val="000000"/>
+                <w:sz w:val="22"/>
+                <w:szCs w:val="22"/>
+                <w:lang w:eastAsia="en-ZA"/>
+              </w:rPr>
+              <w:t>Ecklonia</w:t>
+            </w:r>
+            <w:proofErr w:type="spellEnd"/>
+            <w:r>
+              <w:rPr>
+                <w:rFonts w:ascii="Calibri" w:eastAsia="Times New Roman" w:hAnsi="Calibri" w:cs="Calibri"/>
+                <w:i/>
+                <w:iCs/>
+                <w:color w:val="000000"/>
+                <w:sz w:val="22"/>
+                <w:szCs w:val="22"/>
+                <w:lang w:eastAsia="en-ZA"/>
+              </w:rPr>
+              <w:t xml:space="preserve"> maxima</w:t>
+            </w:r>
+          </w:p>
+        </w:tc>
+        <w:tc>
+          <w:tcPr>
+            <w:tcW w:w="2600" w:type="dxa"/>
+            <w:tcBorders>
+              <w:top w:val="nil"/>
+              <w:left w:val="nil"/>
+              <w:bottom w:val="single" w:sz="4" w:space="0" w:color="auto"/>
+              <w:right w:val="single" w:sz="4" w:space="0" w:color="auto"/>
+            </w:tcBorders>
+            <w:shd w:val="clear" w:color="auto" w:fill="auto"/>
+            <w:vAlign w:val="center"/>
+            <w:hideMark/>
+          </w:tcPr>
+          <w:p>
+            <w:pPr>
+              <w:spacing w:after="0"/>
+              <w:rPr>
+                <w:rFonts w:ascii="Cambria" w:eastAsia="Times New Roman" w:hAnsi="Cambria" w:cs="Calibri"/>
+                <w:color w:val="000000"/>
+                <w:sz w:val="22"/>
+                <w:szCs w:val="22"/>
+                <w:lang w:eastAsia="en-ZA"/>
+              </w:rPr>
+            </w:pPr>
+            <w:r>
+              <w:rPr>
+                <w:rFonts w:ascii="Cambria" w:eastAsia="Times New Roman" w:hAnsi="Cambria" w:cs="Calibri"/>
                 <w:color w:val="000000"/>
                 <w:sz w:val="22"/>
                 <w:szCs w:val="22"/>
@@ -881,33 +1374,31 @@
         </w:tc>
         <w:tc>
           <w:tcPr>
-            <w:tcW w:w="0" w:type="auto"/>
-            <w:tcBorders>
-              <w:top w:val="single" w:sz="4" w:space="0" w:color="000000"/>
-              <w:left w:val="single" w:sz="4" w:space="0" w:color="000000"/>
-              <w:bottom w:val="single" w:sz="4" w:space="0" w:color="000000"/>
-              <w:right w:val="single" w:sz="4" w:space="0" w:color="000000"/>
-            </w:tcBorders>
-            <w:tcMar>
-              <w:top w:w="100" w:type="dxa"/>
-              <w:left w:w="100" w:type="dxa"/>
-              <w:bottom w:w="100" w:type="dxa"/>
-              <w:right w:w="100" w:type="dxa"/>
-            </w:tcMar>
-            <w:hideMark/>
-          </w:tcPr>
-          <w:p>
-            <w:pPr>
-              <w:spacing w:after="0"/>
-              <w:ind w:right="20"/>
-              <w:rPr>
-                <w:rFonts w:ascii="Times New Roman" w:eastAsia="Times New Roman" w:hAnsi="Times New Roman" w:cs="Times New Roman"/>
-                <w:lang w:eastAsia="en-ZA"/>
-              </w:rPr>
-            </w:pPr>
-            <w:r>
-              <w:rPr>
-                <w:rFonts w:ascii="Cambria" w:eastAsia="Times New Roman" w:hAnsi="Cambria" w:cs="Times New Roman"/>
+            <w:tcW w:w="2120" w:type="dxa"/>
+            <w:tcBorders>
+              <w:top w:val="nil"/>
+              <w:left w:val="nil"/>
+              <w:bottom w:val="single" w:sz="4" w:space="0" w:color="auto"/>
+              <w:right w:val="single" w:sz="4" w:space="0" w:color="auto"/>
+            </w:tcBorders>
+            <w:shd w:val="clear" w:color="auto" w:fill="auto"/>
+            <w:vAlign w:val="center"/>
+            <w:hideMark/>
+          </w:tcPr>
+          <w:p>
+            <w:pPr>
+              <w:spacing w:after="0"/>
+              <w:rPr>
+                <w:rFonts w:ascii="Cambria" w:eastAsia="Times New Roman" w:hAnsi="Cambria" w:cs="Calibri"/>
+                <w:color w:val="000000"/>
+                <w:sz w:val="22"/>
+                <w:szCs w:val="22"/>
+                <w:lang w:eastAsia="en-ZA"/>
+              </w:rPr>
+            </w:pPr>
+            <w:r>
+              <w:rPr>
+                <w:rFonts w:ascii="Cambria" w:eastAsia="Times New Roman" w:hAnsi="Cambria" w:cs="Calibri"/>
                 <w:color w:val="000000"/>
                 <w:sz w:val="22"/>
                 <w:szCs w:val="22"/>
@@ -920,37 +1411,90 @@
       </w:tr>
       <w:tr>
         <w:trPr>
-          <w:trHeight w:val="500"/>
+          <w:trHeight w:val="300"/>
         </w:trPr>
         <w:tc>
           <w:tcPr>
-            <w:tcW w:w="0" w:type="auto"/>
-            <w:tcBorders>
-              <w:top w:val="single" w:sz="4" w:space="0" w:color="000000"/>
-              <w:left w:val="single" w:sz="4" w:space="0" w:color="000000"/>
-              <w:bottom w:val="single" w:sz="4" w:space="0" w:color="000000"/>
-              <w:right w:val="single" w:sz="4" w:space="0" w:color="000000"/>
-            </w:tcBorders>
-            <w:tcMar>
-              <w:top w:w="100" w:type="dxa"/>
-              <w:left w:w="100" w:type="dxa"/>
-              <w:bottom w:w="100" w:type="dxa"/>
-              <w:right w:w="100" w:type="dxa"/>
-            </w:tcMar>
-            <w:hideMark/>
-          </w:tcPr>
-          <w:p>
-            <w:pPr>
-              <w:spacing w:after="0"/>
-              <w:ind w:right="20"/>
-              <w:rPr>
-                <w:rFonts w:ascii="Times New Roman" w:eastAsia="Times New Roman" w:hAnsi="Times New Roman" w:cs="Times New Roman"/>
-                <w:lang w:eastAsia="en-ZA"/>
-              </w:rPr>
-            </w:pPr>
-            <w:r>
-              <w:rPr>
-                <w:rFonts w:ascii="Cambria" w:eastAsia="Times New Roman" w:hAnsi="Cambria" w:cs="Times New Roman"/>
+            <w:tcW w:w="1940" w:type="dxa"/>
+            <w:tcBorders>
+              <w:top w:val="nil"/>
+              <w:left w:val="single" w:sz="4" w:space="0" w:color="auto"/>
+              <w:bottom w:val="single" w:sz="4" w:space="0" w:color="auto"/>
+              <w:right w:val="single" w:sz="4" w:space="0" w:color="auto"/>
+            </w:tcBorders>
+            <w:shd w:val="clear" w:color="auto" w:fill="auto"/>
+            <w:noWrap/>
+            <w:vAlign w:val="bottom"/>
+            <w:hideMark/>
+          </w:tcPr>
+          <w:p>
+            <w:pPr>
+              <w:spacing w:after="0"/>
+              <w:rPr>
+                <w:rFonts w:ascii="Calibri" w:eastAsia="Times New Roman" w:hAnsi="Calibri" w:cs="Calibri"/>
+                <w:i/>
+                <w:iCs/>
+                <w:color w:val="000000"/>
+                <w:sz w:val="22"/>
+                <w:szCs w:val="22"/>
+                <w:lang w:eastAsia="en-ZA"/>
+              </w:rPr>
+            </w:pPr>
+            <w:proofErr w:type="spellStart"/>
+            <w:r>
+              <w:rPr>
+                <w:rFonts w:ascii="Calibri" w:eastAsia="Times New Roman" w:hAnsi="Calibri" w:cs="Calibri"/>
+                <w:i/>
+                <w:iCs/>
+                <w:color w:val="000000"/>
+                <w:sz w:val="22"/>
+                <w:szCs w:val="22"/>
+                <w:lang w:eastAsia="en-ZA"/>
+              </w:rPr>
+              <w:t>Ecklonia</w:t>
+            </w:r>
+            <w:proofErr w:type="spellEnd"/>
+            <w:r>
+              <w:rPr>
+                <w:rFonts w:ascii="Calibri" w:eastAsia="Times New Roman" w:hAnsi="Calibri" w:cs="Calibri"/>
+                <w:i/>
+                <w:iCs/>
+                <w:color w:val="000000"/>
+                <w:sz w:val="22"/>
+                <w:szCs w:val="22"/>
+                <w:lang w:eastAsia="en-ZA"/>
+              </w:rPr>
+              <w:t xml:space="preserve"> maxima</w:t>
+            </w:r>
+          </w:p>
+        </w:tc>
+        <w:tc>
+          <w:tcPr>
+            <w:tcW w:w="2600" w:type="dxa"/>
+            <w:tcBorders>
+              <w:top w:val="nil"/>
+              <w:left w:val="nil"/>
+              <w:bottom w:val="single" w:sz="4" w:space="0" w:color="auto"/>
+              <w:right w:val="single" w:sz="4" w:space="0" w:color="auto"/>
+            </w:tcBorders>
+            <w:shd w:val="clear" w:color="auto" w:fill="auto"/>
+            <w:vAlign w:val="center"/>
+            <w:hideMark/>
+          </w:tcPr>
+          <w:p>
+            <w:pPr>
+              <w:spacing w:after="0"/>
+              <w:rPr>
+                <w:rFonts w:ascii="Cambria" w:eastAsia="Times New Roman" w:hAnsi="Cambria" w:cs="Calibri"/>
+                <w:color w:val="000000"/>
+                <w:sz w:val="22"/>
+                <w:szCs w:val="22"/>
+                <w:lang w:eastAsia="en-ZA"/>
+              </w:rPr>
+            </w:pPr>
+            <w:r>
+              <w:rPr>
+                <w:rFonts w:ascii="Cambria" w:eastAsia="Times New Roman" w:hAnsi="Cambria" w:cs="Calibri"/>
                 <w:color w:val="000000"/>
                 <w:sz w:val="22"/>
                 <w:szCs w:val="22"/>
@@ -962,34 +1506,32 @@
         </w:tc>
         <w:tc>
           <w:tcPr>
-            <w:tcW w:w="0" w:type="auto"/>
-            <w:tcBorders>
-              <w:top w:val="single" w:sz="4" w:space="0" w:color="000000"/>
-              <w:left w:val="single" w:sz="4" w:space="0" w:color="000000"/>
-              <w:bottom w:val="single" w:sz="4" w:space="0" w:color="000000"/>
-              <w:right w:val="single" w:sz="4" w:space="0" w:color="000000"/>
-            </w:tcBorders>
-            <w:tcMar>
-              <w:top w:w="100" w:type="dxa"/>
-              <w:left w:w="100" w:type="dxa"/>
-              <w:bottom w:w="100" w:type="dxa"/>
-              <w:right w:w="100" w:type="dxa"/>
-            </w:tcMar>
-            <w:hideMark/>
-          </w:tcPr>
-          <w:p>
-            <w:pPr>
-              <w:spacing w:after="0"/>
-              <w:ind w:right="20"/>
-              <w:rPr>
-                <w:rFonts w:ascii="Times New Roman" w:eastAsia="Times New Roman" w:hAnsi="Times New Roman" w:cs="Times New Roman"/>
+            <w:tcW w:w="2120" w:type="dxa"/>
+            <w:tcBorders>
+              <w:top w:val="nil"/>
+              <w:left w:val="nil"/>
+              <w:bottom w:val="single" w:sz="4" w:space="0" w:color="auto"/>
+              <w:right w:val="single" w:sz="4" w:space="0" w:color="auto"/>
+            </w:tcBorders>
+            <w:shd w:val="clear" w:color="auto" w:fill="auto"/>
+            <w:vAlign w:val="center"/>
+            <w:hideMark/>
+          </w:tcPr>
+          <w:p>
+            <w:pPr>
+              <w:spacing w:after="0"/>
+              <w:rPr>
+                <w:rFonts w:ascii="Cambria" w:eastAsia="Times New Roman" w:hAnsi="Cambria" w:cs="Calibri"/>
+                <w:color w:val="000000"/>
+                <w:sz w:val="22"/>
+                <w:szCs w:val="22"/>
                 <w:lang w:eastAsia="en-ZA"/>
               </w:rPr>
             </w:pPr>
             <w:proofErr w:type="spellStart"/>
             <w:r>
               <w:rPr>
-                <w:rFonts w:ascii="Cambria" w:eastAsia="Times New Roman" w:hAnsi="Cambria" w:cs="Times New Roman"/>
+                <w:rFonts w:ascii="Cambria" w:eastAsia="Times New Roman" w:hAnsi="Cambria" w:cs="Calibri"/>
                 <w:color w:val="000000"/>
                 <w:sz w:val="22"/>
                 <w:szCs w:val="22"/>
@@ -1000,7 +1542,7 @@
             <w:proofErr w:type="spellEnd"/>
             <w:r>
               <w:rPr>
-                <w:rFonts w:ascii="Cambria" w:eastAsia="Times New Roman" w:hAnsi="Cambria" w:cs="Times New Roman"/>
+                <w:rFonts w:ascii="Cambria" w:eastAsia="Times New Roman" w:hAnsi="Cambria" w:cs="Calibri"/>
                 <w:color w:val="000000"/>
                 <w:sz w:val="22"/>
                 <w:szCs w:val="22"/>
@@ -1013,37 +1555,90 @@
       </w:tr>
       <w:tr>
         <w:trPr>
-          <w:trHeight w:val="20"/>
+          <w:trHeight w:val="300"/>
         </w:trPr>
         <w:tc>
           <w:tcPr>
-            <w:tcW w:w="0" w:type="auto"/>
-            <w:tcBorders>
-              <w:top w:val="single" w:sz="4" w:space="0" w:color="000000"/>
-              <w:left w:val="single" w:sz="4" w:space="0" w:color="000000"/>
-              <w:bottom w:val="single" w:sz="4" w:space="0" w:color="000000"/>
-              <w:right w:val="single" w:sz="4" w:space="0" w:color="000000"/>
-            </w:tcBorders>
-            <w:tcMar>
-              <w:top w:w="100" w:type="dxa"/>
-              <w:left w:w="100" w:type="dxa"/>
-              <w:bottom w:w="100" w:type="dxa"/>
-              <w:right w:w="100" w:type="dxa"/>
-            </w:tcMar>
-            <w:hideMark/>
-          </w:tcPr>
-          <w:p>
-            <w:pPr>
-              <w:spacing w:after="0" w:line="20" w:lineRule="atLeast"/>
-              <w:ind w:right="20"/>
-              <w:rPr>
-                <w:rFonts w:ascii="Times New Roman" w:eastAsia="Times New Roman" w:hAnsi="Times New Roman" w:cs="Times New Roman"/>
-                <w:lang w:eastAsia="en-ZA"/>
-              </w:rPr>
-            </w:pPr>
-            <w:r>
-              <w:rPr>
-                <w:rFonts w:ascii="Cambria" w:eastAsia="Times New Roman" w:hAnsi="Cambria" w:cs="Times New Roman"/>
+            <w:tcW w:w="1940" w:type="dxa"/>
+            <w:tcBorders>
+              <w:top w:val="nil"/>
+              <w:left w:val="single" w:sz="4" w:space="0" w:color="auto"/>
+              <w:bottom w:val="single" w:sz="4" w:space="0" w:color="auto"/>
+              <w:right w:val="single" w:sz="4" w:space="0" w:color="auto"/>
+            </w:tcBorders>
+            <w:shd w:val="clear" w:color="auto" w:fill="auto"/>
+            <w:noWrap/>
+            <w:vAlign w:val="bottom"/>
+            <w:hideMark/>
+          </w:tcPr>
+          <w:p>
+            <w:pPr>
+              <w:spacing w:after="0"/>
+              <w:rPr>
+                <w:rFonts w:ascii="Calibri" w:eastAsia="Times New Roman" w:hAnsi="Calibri" w:cs="Calibri"/>
+                <w:i/>
+                <w:iCs/>
+                <w:color w:val="000000"/>
+                <w:sz w:val="22"/>
+                <w:szCs w:val="22"/>
+                <w:lang w:eastAsia="en-ZA"/>
+              </w:rPr>
+            </w:pPr>
+            <w:proofErr w:type="spellStart"/>
+            <w:r>
+              <w:rPr>
+                <w:rFonts w:ascii="Calibri" w:eastAsia="Times New Roman" w:hAnsi="Calibri" w:cs="Calibri"/>
+                <w:i/>
+                <w:iCs/>
+                <w:color w:val="000000"/>
+                <w:sz w:val="22"/>
+                <w:szCs w:val="22"/>
+                <w:lang w:eastAsia="en-ZA"/>
+              </w:rPr>
+              <w:t>Ecklonia</w:t>
+            </w:r>
+            <w:proofErr w:type="spellEnd"/>
+            <w:r>
+              <w:rPr>
+                <w:rFonts w:ascii="Calibri" w:eastAsia="Times New Roman" w:hAnsi="Calibri" w:cs="Calibri"/>
+                <w:i/>
+                <w:iCs/>
+                <w:color w:val="000000"/>
+                <w:sz w:val="22"/>
+                <w:szCs w:val="22"/>
+                <w:lang w:eastAsia="en-ZA"/>
+              </w:rPr>
+              <w:t xml:space="preserve"> maxima</w:t>
+            </w:r>
+          </w:p>
+        </w:tc>
+        <w:tc>
+          <w:tcPr>
+            <w:tcW w:w="2600" w:type="dxa"/>
+            <w:tcBorders>
+              <w:top w:val="nil"/>
+              <w:left w:val="nil"/>
+              <w:bottom w:val="single" w:sz="4" w:space="0" w:color="auto"/>
+              <w:right w:val="single" w:sz="4" w:space="0" w:color="auto"/>
+            </w:tcBorders>
+            <w:shd w:val="clear" w:color="auto" w:fill="auto"/>
+            <w:vAlign w:val="center"/>
+            <w:hideMark/>
+          </w:tcPr>
+          <w:p>
+            <w:pPr>
+              <w:spacing w:after="0"/>
+              <w:rPr>
+                <w:rFonts w:ascii="Cambria" w:eastAsia="Times New Roman" w:hAnsi="Cambria" w:cs="Calibri"/>
+                <w:color w:val="000000"/>
+                <w:sz w:val="22"/>
+                <w:szCs w:val="22"/>
+                <w:lang w:eastAsia="en-ZA"/>
+              </w:rPr>
+            </w:pPr>
+            <w:r>
+              <w:rPr>
+                <w:rFonts w:ascii="Cambria" w:eastAsia="Times New Roman" w:hAnsi="Cambria" w:cs="Calibri"/>
                 <w:color w:val="000000"/>
                 <w:sz w:val="22"/>
                 <w:szCs w:val="22"/>
@@ -1055,34 +1650,32 @@
         </w:tc>
         <w:tc>
           <w:tcPr>
-            <w:tcW w:w="0" w:type="auto"/>
-            <w:tcBorders>
-              <w:top w:val="single" w:sz="4" w:space="0" w:color="000000"/>
-              <w:left w:val="single" w:sz="4" w:space="0" w:color="000000"/>
-              <w:bottom w:val="single" w:sz="4" w:space="0" w:color="000000"/>
-              <w:right w:val="single" w:sz="4" w:space="0" w:color="000000"/>
-            </w:tcBorders>
-            <w:tcMar>
-              <w:top w:w="100" w:type="dxa"/>
-              <w:left w:w="100" w:type="dxa"/>
-              <w:bottom w:w="100" w:type="dxa"/>
-              <w:right w:w="100" w:type="dxa"/>
-            </w:tcMar>
-            <w:hideMark/>
-          </w:tcPr>
-          <w:p>
-            <w:pPr>
-              <w:spacing w:after="0" w:line="20" w:lineRule="atLeast"/>
-              <w:ind w:right="20"/>
-              <w:rPr>
-                <w:rFonts w:ascii="Times New Roman" w:eastAsia="Times New Roman" w:hAnsi="Times New Roman" w:cs="Times New Roman"/>
+            <w:tcW w:w="2120" w:type="dxa"/>
+            <w:tcBorders>
+              <w:top w:val="nil"/>
+              <w:left w:val="nil"/>
+              <w:bottom w:val="single" w:sz="4" w:space="0" w:color="auto"/>
+              <w:right w:val="single" w:sz="4" w:space="0" w:color="auto"/>
+            </w:tcBorders>
+            <w:shd w:val="clear" w:color="auto" w:fill="auto"/>
+            <w:vAlign w:val="center"/>
+            <w:hideMark/>
+          </w:tcPr>
+          <w:p>
+            <w:pPr>
+              <w:spacing w:after="0"/>
+              <w:rPr>
+                <w:rFonts w:ascii="Cambria" w:eastAsia="Times New Roman" w:hAnsi="Cambria" w:cs="Calibri"/>
+                <w:color w:val="000000"/>
+                <w:sz w:val="22"/>
+                <w:szCs w:val="22"/>
                 <w:lang w:eastAsia="en-ZA"/>
               </w:rPr>
             </w:pPr>
             <w:proofErr w:type="spellStart"/>
             <w:r>
               <w:rPr>
-                <w:rFonts w:ascii="Cambria" w:eastAsia="Times New Roman" w:hAnsi="Cambria" w:cs="Times New Roman"/>
+                <w:rFonts w:ascii="Cambria" w:eastAsia="Times New Roman" w:hAnsi="Cambria" w:cs="Calibri"/>
                 <w:color w:val="000000"/>
                 <w:sz w:val="22"/>
                 <w:szCs w:val="22"/>
@@ -1093,18 +1686,1058 @@
             <w:proofErr w:type="spellEnd"/>
             <w:r>
               <w:rPr>
-                <w:rFonts w:ascii="Cambria" w:eastAsia="Times New Roman" w:hAnsi="Cambria" w:cs="Times New Roman"/>
+                <w:rFonts w:ascii="Cambria" w:eastAsia="Times New Roman" w:hAnsi="Cambria" w:cs="Calibri"/>
                 <w:color w:val="000000"/>
                 <w:sz w:val="22"/>
                 <w:szCs w:val="22"/>
                 <w:lang w:eastAsia="en-ZA"/>
               </w:rPr>
               <w:t xml:space="preserve"> (mm)</w:t>
+            </w:r>
+          </w:p>
+        </w:tc>
+      </w:tr>
+      <w:tr>
+        <w:trPr>
+          <w:trHeight w:val="300"/>
+        </w:trPr>
+        <w:tc>
+          <w:tcPr>
+            <w:tcW w:w="1940" w:type="dxa"/>
+            <w:tcBorders>
+              <w:top w:val="nil"/>
+              <w:left w:val="single" w:sz="4" w:space="0" w:color="auto"/>
+              <w:bottom w:val="single" w:sz="4" w:space="0" w:color="auto"/>
+              <w:right w:val="single" w:sz="4" w:space="0" w:color="auto"/>
+            </w:tcBorders>
+            <w:shd w:val="clear" w:color="auto" w:fill="auto"/>
+            <w:noWrap/>
+            <w:vAlign w:val="bottom"/>
+            <w:hideMark/>
+          </w:tcPr>
+          <w:p>
+            <w:pPr>
+              <w:spacing w:after="0"/>
+              <w:rPr>
+                <w:rFonts w:ascii="Calibri" w:eastAsia="Times New Roman" w:hAnsi="Calibri" w:cs="Calibri"/>
+                <w:i/>
+                <w:iCs/>
+                <w:color w:val="000000"/>
+                <w:sz w:val="22"/>
+                <w:szCs w:val="22"/>
+                <w:lang w:eastAsia="en-ZA"/>
+              </w:rPr>
+            </w:pPr>
+            <w:proofErr w:type="spellStart"/>
+            <w:r>
+              <w:rPr>
+                <w:rFonts w:ascii="Calibri" w:eastAsia="Times New Roman" w:hAnsi="Calibri" w:cs="Calibri"/>
+                <w:i/>
+                <w:iCs/>
+                <w:color w:val="000000"/>
+                <w:sz w:val="22"/>
+                <w:szCs w:val="22"/>
+                <w:lang w:eastAsia="en-ZA"/>
+              </w:rPr>
+              <w:t>Laminaria</w:t>
+            </w:r>
+            <w:proofErr w:type="spellEnd"/>
+            <w:r>
+              <w:rPr>
+                <w:rFonts w:ascii="Calibri" w:eastAsia="Times New Roman" w:hAnsi="Calibri" w:cs="Calibri"/>
+                <w:i/>
+                <w:iCs/>
+                <w:color w:val="000000"/>
+                <w:sz w:val="22"/>
+                <w:szCs w:val="22"/>
+                <w:lang w:eastAsia="en-ZA"/>
+              </w:rPr>
+              <w:t xml:space="preserve"> pallida</w:t>
+            </w:r>
+          </w:p>
+        </w:tc>
+        <w:tc>
+          <w:tcPr>
+            <w:tcW w:w="2600" w:type="dxa"/>
+            <w:tcBorders>
+              <w:top w:val="nil"/>
+              <w:left w:val="nil"/>
+              <w:bottom w:val="single" w:sz="4" w:space="0" w:color="auto"/>
+              <w:right w:val="single" w:sz="4" w:space="0" w:color="auto"/>
+            </w:tcBorders>
+            <w:shd w:val="clear" w:color="auto" w:fill="auto"/>
+            <w:noWrap/>
+            <w:vAlign w:val="bottom"/>
+            <w:hideMark/>
+          </w:tcPr>
+          <w:p>
+            <w:pPr>
+              <w:spacing w:after="0"/>
+              <w:rPr>
+                <w:rFonts w:ascii="Calibri" w:eastAsia="Times New Roman" w:hAnsi="Calibri" w:cs="Calibri"/>
+                <w:color w:val="000000"/>
+                <w:sz w:val="22"/>
+                <w:szCs w:val="22"/>
+                <w:lang w:eastAsia="en-ZA"/>
+              </w:rPr>
+            </w:pPr>
+            <w:r>
+              <w:rPr>
+                <w:rFonts w:ascii="Calibri" w:eastAsia="Times New Roman" w:hAnsi="Calibri" w:cs="Calibri"/>
+                <w:color w:val="000000"/>
+                <w:sz w:val="22"/>
+                <w:szCs w:val="22"/>
+                <w:lang w:eastAsia="en-ZA"/>
+              </w:rPr>
+              <w:t>Lamina weight</w:t>
+            </w:r>
+          </w:p>
+        </w:tc>
+        <w:tc>
+          <w:tcPr>
+            <w:tcW w:w="2120" w:type="dxa"/>
+            <w:tcBorders>
+              <w:top w:val="nil"/>
+              <w:left w:val="nil"/>
+              <w:bottom w:val="single" w:sz="4" w:space="0" w:color="auto"/>
+              <w:right w:val="single" w:sz="4" w:space="0" w:color="auto"/>
+            </w:tcBorders>
+            <w:shd w:val="clear" w:color="auto" w:fill="auto"/>
+            <w:noWrap/>
+            <w:vAlign w:val="bottom"/>
+            <w:hideMark/>
+          </w:tcPr>
+          <w:p>
+            <w:pPr>
+              <w:spacing w:after="0"/>
+              <w:rPr>
+                <w:rFonts w:ascii="Calibri" w:eastAsia="Times New Roman" w:hAnsi="Calibri" w:cs="Calibri"/>
+                <w:color w:val="000000"/>
+                <w:sz w:val="22"/>
+                <w:szCs w:val="22"/>
+                <w:lang w:eastAsia="en-ZA"/>
+              </w:rPr>
+            </w:pPr>
+            <w:r>
+              <w:rPr>
+                <w:rFonts w:ascii="Calibri" w:eastAsia="Times New Roman" w:hAnsi="Calibri" w:cs="Calibri"/>
+                <w:color w:val="000000"/>
+                <w:sz w:val="22"/>
+                <w:szCs w:val="22"/>
+                <w:lang w:eastAsia="en-ZA"/>
+              </w:rPr>
+              <w:t>Grams (g)</w:t>
+            </w:r>
+          </w:p>
+        </w:tc>
+      </w:tr>
+      <w:tr>
+        <w:trPr>
+          <w:trHeight w:val="300"/>
+        </w:trPr>
+        <w:tc>
+          <w:tcPr>
+            <w:tcW w:w="1940" w:type="dxa"/>
+            <w:tcBorders>
+              <w:top w:val="nil"/>
+              <w:left w:val="single" w:sz="4" w:space="0" w:color="auto"/>
+              <w:bottom w:val="single" w:sz="4" w:space="0" w:color="auto"/>
+              <w:right w:val="single" w:sz="4" w:space="0" w:color="auto"/>
+            </w:tcBorders>
+            <w:shd w:val="clear" w:color="auto" w:fill="auto"/>
+            <w:noWrap/>
+            <w:vAlign w:val="bottom"/>
+            <w:hideMark/>
+          </w:tcPr>
+          <w:p>
+            <w:pPr>
+              <w:spacing w:after="0"/>
+              <w:rPr>
+                <w:rFonts w:ascii="Calibri" w:eastAsia="Times New Roman" w:hAnsi="Calibri" w:cs="Calibri"/>
+                <w:i/>
+                <w:iCs/>
+                <w:color w:val="000000"/>
+                <w:sz w:val="22"/>
+                <w:szCs w:val="22"/>
+                <w:lang w:eastAsia="en-ZA"/>
+              </w:rPr>
+            </w:pPr>
+            <w:proofErr w:type="spellStart"/>
+            <w:r>
+              <w:rPr>
+                <w:rFonts w:ascii="Calibri" w:eastAsia="Times New Roman" w:hAnsi="Calibri" w:cs="Calibri"/>
+                <w:i/>
+                <w:iCs/>
+                <w:color w:val="000000"/>
+                <w:sz w:val="22"/>
+                <w:szCs w:val="22"/>
+                <w:lang w:eastAsia="en-ZA"/>
+              </w:rPr>
+              <w:t>Laminaria</w:t>
+            </w:r>
+            <w:proofErr w:type="spellEnd"/>
+            <w:r>
+              <w:rPr>
+                <w:rFonts w:ascii="Calibri" w:eastAsia="Times New Roman" w:hAnsi="Calibri" w:cs="Calibri"/>
+                <w:i/>
+                <w:iCs/>
+                <w:color w:val="000000"/>
+                <w:sz w:val="22"/>
+                <w:szCs w:val="22"/>
+                <w:lang w:eastAsia="en-ZA"/>
+              </w:rPr>
+              <w:t xml:space="preserve"> pallida</w:t>
+            </w:r>
+          </w:p>
+        </w:tc>
+        <w:tc>
+          <w:tcPr>
+            <w:tcW w:w="2600" w:type="dxa"/>
+            <w:tcBorders>
+              <w:top w:val="nil"/>
+              <w:left w:val="nil"/>
+              <w:bottom w:val="single" w:sz="4" w:space="0" w:color="auto"/>
+              <w:right w:val="single" w:sz="4" w:space="0" w:color="auto"/>
+            </w:tcBorders>
+            <w:shd w:val="clear" w:color="auto" w:fill="auto"/>
+            <w:noWrap/>
+            <w:vAlign w:val="bottom"/>
+            <w:hideMark/>
+          </w:tcPr>
+          <w:p>
+            <w:pPr>
+              <w:spacing w:after="0"/>
+              <w:rPr>
+                <w:rFonts w:ascii="Calibri" w:eastAsia="Times New Roman" w:hAnsi="Calibri" w:cs="Calibri"/>
+                <w:color w:val="000000"/>
+                <w:sz w:val="22"/>
+                <w:szCs w:val="22"/>
+                <w:lang w:eastAsia="en-ZA"/>
+              </w:rPr>
+            </w:pPr>
+            <w:r>
+              <w:rPr>
+                <w:rFonts w:ascii="Calibri" w:eastAsia="Times New Roman" w:hAnsi="Calibri" w:cs="Calibri"/>
+                <w:color w:val="000000"/>
+                <w:sz w:val="22"/>
+                <w:szCs w:val="22"/>
+                <w:lang w:eastAsia="en-ZA"/>
+              </w:rPr>
+              <w:t>Lamina length</w:t>
+            </w:r>
+          </w:p>
+        </w:tc>
+        <w:tc>
+          <w:tcPr>
+            <w:tcW w:w="2120" w:type="dxa"/>
+            <w:tcBorders>
+              <w:top w:val="nil"/>
+              <w:left w:val="nil"/>
+              <w:bottom w:val="single" w:sz="4" w:space="0" w:color="auto"/>
+              <w:right w:val="single" w:sz="4" w:space="0" w:color="auto"/>
+            </w:tcBorders>
+            <w:shd w:val="clear" w:color="auto" w:fill="auto"/>
+            <w:noWrap/>
+            <w:vAlign w:val="bottom"/>
+            <w:hideMark/>
+          </w:tcPr>
+          <w:p>
+            <w:pPr>
+              <w:spacing w:after="0"/>
+              <w:rPr>
+                <w:rFonts w:ascii="Calibri" w:eastAsia="Times New Roman" w:hAnsi="Calibri" w:cs="Calibri"/>
+                <w:color w:val="000000"/>
+                <w:sz w:val="22"/>
+                <w:szCs w:val="22"/>
+                <w:lang w:eastAsia="en-ZA"/>
+              </w:rPr>
+            </w:pPr>
+            <w:proofErr w:type="spellStart"/>
+            <w:r>
+              <w:rPr>
+                <w:rFonts w:ascii="Calibri" w:eastAsia="Times New Roman" w:hAnsi="Calibri" w:cs="Calibri"/>
+                <w:color w:val="000000"/>
+                <w:sz w:val="22"/>
+                <w:szCs w:val="22"/>
+                <w:lang w:eastAsia="en-ZA"/>
+              </w:rPr>
+              <w:t>Millimeters</w:t>
+            </w:r>
+            <w:proofErr w:type="spellEnd"/>
+            <w:r>
+              <w:rPr>
+                <w:rFonts w:ascii="Calibri" w:eastAsia="Times New Roman" w:hAnsi="Calibri" w:cs="Calibri"/>
+                <w:color w:val="000000"/>
+                <w:sz w:val="22"/>
+                <w:szCs w:val="22"/>
+                <w:lang w:eastAsia="en-ZA"/>
+              </w:rPr>
+              <w:t xml:space="preserve"> (mm)</w:t>
+            </w:r>
+          </w:p>
+        </w:tc>
+      </w:tr>
+      <w:tr>
+        <w:trPr>
+          <w:trHeight w:val="300"/>
+        </w:trPr>
+        <w:tc>
+          <w:tcPr>
+            <w:tcW w:w="1940" w:type="dxa"/>
+            <w:tcBorders>
+              <w:top w:val="nil"/>
+              <w:left w:val="single" w:sz="4" w:space="0" w:color="auto"/>
+              <w:bottom w:val="single" w:sz="4" w:space="0" w:color="auto"/>
+              <w:right w:val="single" w:sz="4" w:space="0" w:color="auto"/>
+            </w:tcBorders>
+            <w:shd w:val="clear" w:color="auto" w:fill="auto"/>
+            <w:noWrap/>
+            <w:vAlign w:val="bottom"/>
+            <w:hideMark/>
+          </w:tcPr>
+          <w:p>
+            <w:pPr>
+              <w:spacing w:after="0"/>
+              <w:rPr>
+                <w:rFonts w:ascii="Calibri" w:eastAsia="Times New Roman" w:hAnsi="Calibri" w:cs="Calibri"/>
+                <w:i/>
+                <w:iCs/>
+                <w:color w:val="000000"/>
+                <w:sz w:val="22"/>
+                <w:szCs w:val="22"/>
+                <w:lang w:eastAsia="en-ZA"/>
+              </w:rPr>
+            </w:pPr>
+            <w:proofErr w:type="spellStart"/>
+            <w:r>
+              <w:rPr>
+                <w:rFonts w:ascii="Calibri" w:eastAsia="Times New Roman" w:hAnsi="Calibri" w:cs="Calibri"/>
+                <w:i/>
+                <w:iCs/>
+                <w:color w:val="000000"/>
+                <w:sz w:val="22"/>
+                <w:szCs w:val="22"/>
+                <w:lang w:eastAsia="en-ZA"/>
+              </w:rPr>
+              <w:t>Laminaria</w:t>
+            </w:r>
+            <w:proofErr w:type="spellEnd"/>
+            <w:r>
+              <w:rPr>
+                <w:rFonts w:ascii="Calibri" w:eastAsia="Times New Roman" w:hAnsi="Calibri" w:cs="Calibri"/>
+                <w:i/>
+                <w:iCs/>
+                <w:color w:val="000000"/>
+                <w:sz w:val="22"/>
+                <w:szCs w:val="22"/>
+                <w:lang w:eastAsia="en-ZA"/>
+              </w:rPr>
+              <w:t xml:space="preserve"> pallida</w:t>
+            </w:r>
+          </w:p>
+        </w:tc>
+        <w:tc>
+          <w:tcPr>
+            <w:tcW w:w="2600" w:type="dxa"/>
+            <w:tcBorders>
+              <w:top w:val="nil"/>
+              <w:left w:val="nil"/>
+              <w:bottom w:val="single" w:sz="4" w:space="0" w:color="auto"/>
+              <w:right w:val="single" w:sz="4" w:space="0" w:color="auto"/>
+            </w:tcBorders>
+            <w:shd w:val="clear" w:color="auto" w:fill="auto"/>
+            <w:noWrap/>
+            <w:vAlign w:val="bottom"/>
+            <w:hideMark/>
+          </w:tcPr>
+          <w:p>
+            <w:pPr>
+              <w:spacing w:after="0"/>
+              <w:rPr>
+                <w:rFonts w:ascii="Calibri" w:eastAsia="Times New Roman" w:hAnsi="Calibri" w:cs="Calibri"/>
+                <w:color w:val="000000"/>
+                <w:sz w:val="22"/>
+                <w:szCs w:val="22"/>
+                <w:lang w:eastAsia="en-ZA"/>
+              </w:rPr>
+            </w:pPr>
+            <w:r>
+              <w:rPr>
+                <w:rFonts w:ascii="Calibri" w:eastAsia="Times New Roman" w:hAnsi="Calibri" w:cs="Calibri"/>
+                <w:color w:val="000000"/>
+                <w:sz w:val="22"/>
+                <w:szCs w:val="22"/>
+                <w:lang w:eastAsia="en-ZA"/>
+              </w:rPr>
+              <w:t>Lamina thickness</w:t>
+            </w:r>
+          </w:p>
+        </w:tc>
+        <w:tc>
+          <w:tcPr>
+            <w:tcW w:w="2120" w:type="dxa"/>
+            <w:tcBorders>
+              <w:top w:val="nil"/>
+              <w:left w:val="nil"/>
+              <w:bottom w:val="single" w:sz="4" w:space="0" w:color="auto"/>
+              <w:right w:val="single" w:sz="4" w:space="0" w:color="auto"/>
+            </w:tcBorders>
+            <w:shd w:val="clear" w:color="auto" w:fill="auto"/>
+            <w:noWrap/>
+            <w:vAlign w:val="bottom"/>
+            <w:hideMark/>
+          </w:tcPr>
+          <w:p>
+            <w:pPr>
+              <w:spacing w:after="0"/>
+              <w:rPr>
+                <w:rFonts w:ascii="Calibri" w:eastAsia="Times New Roman" w:hAnsi="Calibri" w:cs="Calibri"/>
+                <w:color w:val="000000"/>
+                <w:sz w:val="22"/>
+                <w:szCs w:val="22"/>
+                <w:lang w:eastAsia="en-ZA"/>
+              </w:rPr>
+            </w:pPr>
+            <w:proofErr w:type="spellStart"/>
+            <w:r>
+              <w:rPr>
+                <w:rFonts w:ascii="Calibri" w:eastAsia="Times New Roman" w:hAnsi="Calibri" w:cs="Calibri"/>
+                <w:color w:val="000000"/>
+                <w:sz w:val="22"/>
+                <w:szCs w:val="22"/>
+                <w:lang w:eastAsia="en-ZA"/>
+              </w:rPr>
+              <w:t>Millimeters</w:t>
+            </w:r>
+            <w:proofErr w:type="spellEnd"/>
+            <w:r>
+              <w:rPr>
+                <w:rFonts w:ascii="Calibri" w:eastAsia="Times New Roman" w:hAnsi="Calibri" w:cs="Calibri"/>
+                <w:color w:val="000000"/>
+                <w:sz w:val="22"/>
+                <w:szCs w:val="22"/>
+                <w:lang w:eastAsia="en-ZA"/>
+              </w:rPr>
+              <w:t xml:space="preserve"> (mm)</w:t>
+            </w:r>
+          </w:p>
+        </w:tc>
+      </w:tr>
+      <w:tr>
+        <w:trPr>
+          <w:trHeight w:val="300"/>
+        </w:trPr>
+        <w:tc>
+          <w:tcPr>
+            <w:tcW w:w="1940" w:type="dxa"/>
+            <w:tcBorders>
+              <w:top w:val="nil"/>
+              <w:left w:val="single" w:sz="4" w:space="0" w:color="auto"/>
+              <w:bottom w:val="single" w:sz="4" w:space="0" w:color="auto"/>
+              <w:right w:val="single" w:sz="4" w:space="0" w:color="auto"/>
+            </w:tcBorders>
+            <w:shd w:val="clear" w:color="auto" w:fill="auto"/>
+            <w:noWrap/>
+            <w:vAlign w:val="bottom"/>
+            <w:hideMark/>
+          </w:tcPr>
+          <w:p>
+            <w:pPr>
+              <w:spacing w:after="0"/>
+              <w:rPr>
+                <w:rFonts w:ascii="Calibri" w:eastAsia="Times New Roman" w:hAnsi="Calibri" w:cs="Calibri"/>
+                <w:i/>
+                <w:iCs/>
+                <w:color w:val="000000"/>
+                <w:sz w:val="22"/>
+                <w:szCs w:val="22"/>
+                <w:lang w:eastAsia="en-ZA"/>
+              </w:rPr>
+            </w:pPr>
+            <w:proofErr w:type="spellStart"/>
+            <w:r>
+              <w:rPr>
+                <w:rFonts w:ascii="Calibri" w:eastAsia="Times New Roman" w:hAnsi="Calibri" w:cs="Calibri"/>
+                <w:i/>
+                <w:iCs/>
+                <w:color w:val="000000"/>
+                <w:sz w:val="22"/>
+                <w:szCs w:val="22"/>
+                <w:lang w:eastAsia="en-ZA"/>
+              </w:rPr>
+              <w:t>Laminaria</w:t>
+            </w:r>
+            <w:proofErr w:type="spellEnd"/>
+            <w:r>
+              <w:rPr>
+                <w:rFonts w:ascii="Calibri" w:eastAsia="Times New Roman" w:hAnsi="Calibri" w:cs="Calibri"/>
+                <w:i/>
+                <w:iCs/>
+                <w:color w:val="000000"/>
+                <w:sz w:val="22"/>
+                <w:szCs w:val="22"/>
+                <w:lang w:eastAsia="en-ZA"/>
+              </w:rPr>
+              <w:t xml:space="preserve"> pallida</w:t>
+            </w:r>
+          </w:p>
+        </w:tc>
+        <w:tc>
+          <w:tcPr>
+            <w:tcW w:w="2600" w:type="dxa"/>
+            <w:tcBorders>
+              <w:top w:val="nil"/>
+              <w:left w:val="nil"/>
+              <w:bottom w:val="single" w:sz="4" w:space="0" w:color="auto"/>
+              <w:right w:val="single" w:sz="4" w:space="0" w:color="auto"/>
+            </w:tcBorders>
+            <w:shd w:val="clear" w:color="auto" w:fill="auto"/>
+            <w:noWrap/>
+            <w:vAlign w:val="bottom"/>
+            <w:hideMark/>
+          </w:tcPr>
+          <w:p>
+            <w:pPr>
+              <w:spacing w:after="0"/>
+              <w:rPr>
+                <w:rFonts w:ascii="Calibri" w:eastAsia="Times New Roman" w:hAnsi="Calibri" w:cs="Calibri"/>
+                <w:color w:val="000000"/>
+                <w:sz w:val="22"/>
+                <w:szCs w:val="22"/>
+                <w:lang w:eastAsia="en-ZA"/>
+              </w:rPr>
+            </w:pPr>
+            <w:r>
+              <w:rPr>
+                <w:rFonts w:ascii="Calibri" w:eastAsia="Times New Roman" w:hAnsi="Calibri" w:cs="Calibri"/>
+                <w:color w:val="000000"/>
+                <w:sz w:val="22"/>
+                <w:szCs w:val="22"/>
+                <w:lang w:eastAsia="en-ZA"/>
+              </w:rPr>
+              <w:t>Stipe mass</w:t>
+            </w:r>
+          </w:p>
+        </w:tc>
+        <w:tc>
+          <w:tcPr>
+            <w:tcW w:w="2120" w:type="dxa"/>
+            <w:tcBorders>
+              <w:top w:val="nil"/>
+              <w:left w:val="nil"/>
+              <w:bottom w:val="single" w:sz="4" w:space="0" w:color="auto"/>
+              <w:right w:val="single" w:sz="4" w:space="0" w:color="auto"/>
+            </w:tcBorders>
+            <w:shd w:val="clear" w:color="auto" w:fill="auto"/>
+            <w:noWrap/>
+            <w:vAlign w:val="bottom"/>
+            <w:hideMark/>
+          </w:tcPr>
+          <w:p>
+            <w:pPr>
+              <w:spacing w:after="0"/>
+              <w:rPr>
+                <w:rFonts w:ascii="Calibri" w:eastAsia="Times New Roman" w:hAnsi="Calibri" w:cs="Calibri"/>
+                <w:color w:val="000000"/>
+                <w:sz w:val="22"/>
+                <w:szCs w:val="22"/>
+                <w:lang w:eastAsia="en-ZA"/>
+              </w:rPr>
+            </w:pPr>
+            <w:r>
+              <w:rPr>
+                <w:rFonts w:ascii="Calibri" w:eastAsia="Times New Roman" w:hAnsi="Calibri" w:cs="Calibri"/>
+                <w:color w:val="000000"/>
+                <w:sz w:val="22"/>
+                <w:szCs w:val="22"/>
+                <w:lang w:eastAsia="en-ZA"/>
+              </w:rPr>
+              <w:t>Grams (g)</w:t>
+            </w:r>
+          </w:p>
+        </w:tc>
+      </w:tr>
+      <w:tr>
+        <w:trPr>
+          <w:trHeight w:val="300"/>
+        </w:trPr>
+        <w:tc>
+          <w:tcPr>
+            <w:tcW w:w="1940" w:type="dxa"/>
+            <w:tcBorders>
+              <w:top w:val="nil"/>
+              <w:left w:val="single" w:sz="4" w:space="0" w:color="auto"/>
+              <w:bottom w:val="single" w:sz="4" w:space="0" w:color="auto"/>
+              <w:right w:val="single" w:sz="4" w:space="0" w:color="auto"/>
+            </w:tcBorders>
+            <w:shd w:val="clear" w:color="auto" w:fill="auto"/>
+            <w:noWrap/>
+            <w:vAlign w:val="bottom"/>
+            <w:hideMark/>
+          </w:tcPr>
+          <w:p>
+            <w:pPr>
+              <w:spacing w:after="0"/>
+              <w:rPr>
+                <w:rFonts w:ascii="Calibri" w:eastAsia="Times New Roman" w:hAnsi="Calibri" w:cs="Calibri"/>
+                <w:i/>
+                <w:iCs/>
+                <w:color w:val="000000"/>
+                <w:sz w:val="22"/>
+                <w:szCs w:val="22"/>
+                <w:lang w:eastAsia="en-ZA"/>
+              </w:rPr>
+            </w:pPr>
+            <w:proofErr w:type="spellStart"/>
+            <w:r>
+              <w:rPr>
+                <w:rFonts w:ascii="Calibri" w:eastAsia="Times New Roman" w:hAnsi="Calibri" w:cs="Calibri"/>
+                <w:i/>
+                <w:iCs/>
+                <w:color w:val="000000"/>
+                <w:sz w:val="22"/>
+                <w:szCs w:val="22"/>
+                <w:lang w:eastAsia="en-ZA"/>
+              </w:rPr>
+              <w:t>Laminaria</w:t>
+            </w:r>
+            <w:proofErr w:type="spellEnd"/>
+            <w:r>
+              <w:rPr>
+                <w:rFonts w:ascii="Calibri" w:eastAsia="Times New Roman" w:hAnsi="Calibri" w:cs="Calibri"/>
+                <w:i/>
+                <w:iCs/>
+                <w:color w:val="000000"/>
+                <w:sz w:val="22"/>
+                <w:szCs w:val="22"/>
+                <w:lang w:eastAsia="en-ZA"/>
+              </w:rPr>
+              <w:t xml:space="preserve"> pallida</w:t>
+            </w:r>
+          </w:p>
+        </w:tc>
+        <w:tc>
+          <w:tcPr>
+            <w:tcW w:w="2600" w:type="dxa"/>
+            <w:tcBorders>
+              <w:top w:val="nil"/>
+              <w:left w:val="nil"/>
+              <w:bottom w:val="single" w:sz="4" w:space="0" w:color="auto"/>
+              <w:right w:val="single" w:sz="4" w:space="0" w:color="auto"/>
+            </w:tcBorders>
+            <w:shd w:val="clear" w:color="auto" w:fill="auto"/>
+            <w:noWrap/>
+            <w:vAlign w:val="bottom"/>
+            <w:hideMark/>
+          </w:tcPr>
+          <w:p>
+            <w:pPr>
+              <w:spacing w:after="0"/>
+              <w:rPr>
+                <w:rFonts w:ascii="Calibri" w:eastAsia="Times New Roman" w:hAnsi="Calibri" w:cs="Calibri"/>
+                <w:color w:val="000000"/>
+                <w:sz w:val="22"/>
+                <w:szCs w:val="22"/>
+                <w:lang w:eastAsia="en-ZA"/>
+              </w:rPr>
+            </w:pPr>
+            <w:r>
+              <w:rPr>
+                <w:rFonts w:ascii="Calibri" w:eastAsia="Times New Roman" w:hAnsi="Calibri" w:cs="Calibri"/>
+                <w:color w:val="000000"/>
+                <w:sz w:val="22"/>
+                <w:szCs w:val="22"/>
+                <w:lang w:eastAsia="en-ZA"/>
+              </w:rPr>
+              <w:t>Stipe length</w:t>
+            </w:r>
+          </w:p>
+        </w:tc>
+        <w:tc>
+          <w:tcPr>
+            <w:tcW w:w="2120" w:type="dxa"/>
+            <w:tcBorders>
+              <w:top w:val="nil"/>
+              <w:left w:val="nil"/>
+              <w:bottom w:val="single" w:sz="4" w:space="0" w:color="auto"/>
+              <w:right w:val="single" w:sz="4" w:space="0" w:color="auto"/>
+            </w:tcBorders>
+            <w:shd w:val="clear" w:color="auto" w:fill="auto"/>
+            <w:noWrap/>
+            <w:vAlign w:val="bottom"/>
+            <w:hideMark/>
+          </w:tcPr>
+          <w:p>
+            <w:pPr>
+              <w:spacing w:after="0"/>
+              <w:rPr>
+                <w:rFonts w:ascii="Calibri" w:eastAsia="Times New Roman" w:hAnsi="Calibri" w:cs="Calibri"/>
+                <w:color w:val="000000"/>
+                <w:sz w:val="22"/>
+                <w:szCs w:val="22"/>
+                <w:lang w:eastAsia="en-ZA"/>
+              </w:rPr>
+            </w:pPr>
+            <w:proofErr w:type="spellStart"/>
+            <w:r>
+              <w:rPr>
+                <w:rFonts w:ascii="Calibri" w:eastAsia="Times New Roman" w:hAnsi="Calibri" w:cs="Calibri"/>
+                <w:color w:val="000000"/>
+                <w:sz w:val="22"/>
+                <w:szCs w:val="22"/>
+                <w:lang w:eastAsia="en-ZA"/>
+              </w:rPr>
+              <w:t>Millimeters</w:t>
+            </w:r>
+            <w:proofErr w:type="spellEnd"/>
+            <w:r>
+              <w:rPr>
+                <w:rFonts w:ascii="Calibri" w:eastAsia="Times New Roman" w:hAnsi="Calibri" w:cs="Calibri"/>
+                <w:color w:val="000000"/>
+                <w:sz w:val="22"/>
+                <w:szCs w:val="22"/>
+                <w:lang w:eastAsia="en-ZA"/>
+              </w:rPr>
+              <w:t xml:space="preserve"> (mm)</w:t>
+            </w:r>
+          </w:p>
+        </w:tc>
+      </w:tr>
+      <w:tr>
+        <w:trPr>
+          <w:trHeight w:val="300"/>
+        </w:trPr>
+        <w:tc>
+          <w:tcPr>
+            <w:tcW w:w="1940" w:type="dxa"/>
+            <w:tcBorders>
+              <w:top w:val="nil"/>
+              <w:left w:val="single" w:sz="4" w:space="0" w:color="auto"/>
+              <w:bottom w:val="single" w:sz="4" w:space="0" w:color="auto"/>
+              <w:right w:val="single" w:sz="4" w:space="0" w:color="auto"/>
+            </w:tcBorders>
+            <w:shd w:val="clear" w:color="auto" w:fill="auto"/>
+            <w:noWrap/>
+            <w:vAlign w:val="bottom"/>
+            <w:hideMark/>
+          </w:tcPr>
+          <w:p>
+            <w:pPr>
+              <w:spacing w:after="0"/>
+              <w:rPr>
+                <w:rFonts w:ascii="Calibri" w:eastAsia="Times New Roman" w:hAnsi="Calibri" w:cs="Calibri"/>
+                <w:i/>
+                <w:iCs/>
+                <w:color w:val="000000"/>
+                <w:sz w:val="22"/>
+                <w:szCs w:val="22"/>
+                <w:lang w:eastAsia="en-ZA"/>
+              </w:rPr>
+            </w:pPr>
+            <w:proofErr w:type="spellStart"/>
+            <w:r>
+              <w:rPr>
+                <w:rFonts w:ascii="Calibri" w:eastAsia="Times New Roman" w:hAnsi="Calibri" w:cs="Calibri"/>
+                <w:i/>
+                <w:iCs/>
+                <w:color w:val="000000"/>
+                <w:sz w:val="22"/>
+                <w:szCs w:val="22"/>
+                <w:lang w:eastAsia="en-ZA"/>
+              </w:rPr>
+              <w:t>Laminaria</w:t>
+            </w:r>
+            <w:proofErr w:type="spellEnd"/>
+            <w:r>
+              <w:rPr>
+                <w:rFonts w:ascii="Calibri" w:eastAsia="Times New Roman" w:hAnsi="Calibri" w:cs="Calibri"/>
+                <w:i/>
+                <w:iCs/>
+                <w:color w:val="000000"/>
+                <w:sz w:val="22"/>
+                <w:szCs w:val="22"/>
+                <w:lang w:eastAsia="en-ZA"/>
+              </w:rPr>
+              <w:t xml:space="preserve"> pallida</w:t>
+            </w:r>
+          </w:p>
+        </w:tc>
+        <w:tc>
+          <w:tcPr>
+            <w:tcW w:w="2600" w:type="dxa"/>
+            <w:tcBorders>
+              <w:top w:val="nil"/>
+              <w:left w:val="nil"/>
+              <w:bottom w:val="single" w:sz="4" w:space="0" w:color="auto"/>
+              <w:right w:val="single" w:sz="4" w:space="0" w:color="auto"/>
+            </w:tcBorders>
+            <w:shd w:val="clear" w:color="auto" w:fill="auto"/>
+            <w:noWrap/>
+            <w:vAlign w:val="bottom"/>
+            <w:hideMark/>
+          </w:tcPr>
+          <w:p>
+            <w:pPr>
+              <w:spacing w:after="0"/>
+              <w:rPr>
+                <w:rFonts w:ascii="Calibri" w:eastAsia="Times New Roman" w:hAnsi="Calibri" w:cs="Calibri"/>
+                <w:color w:val="000000"/>
+                <w:sz w:val="22"/>
+                <w:szCs w:val="22"/>
+                <w:lang w:eastAsia="en-ZA"/>
+              </w:rPr>
+            </w:pPr>
+            <w:r>
+              <w:rPr>
+                <w:rFonts w:ascii="Calibri" w:eastAsia="Times New Roman" w:hAnsi="Calibri" w:cs="Calibri"/>
+                <w:color w:val="000000"/>
+                <w:sz w:val="22"/>
+                <w:szCs w:val="22"/>
+                <w:lang w:eastAsia="en-ZA"/>
+              </w:rPr>
+              <w:t>Stipe diameter</w:t>
+            </w:r>
+          </w:p>
+        </w:tc>
+        <w:tc>
+          <w:tcPr>
+            <w:tcW w:w="2120" w:type="dxa"/>
+            <w:tcBorders>
+              <w:top w:val="nil"/>
+              <w:left w:val="nil"/>
+              <w:bottom w:val="single" w:sz="4" w:space="0" w:color="auto"/>
+              <w:right w:val="single" w:sz="4" w:space="0" w:color="auto"/>
+            </w:tcBorders>
+            <w:shd w:val="clear" w:color="auto" w:fill="auto"/>
+            <w:noWrap/>
+            <w:vAlign w:val="bottom"/>
+            <w:hideMark/>
+          </w:tcPr>
+          <w:p>
+            <w:pPr>
+              <w:spacing w:after="0"/>
+              <w:rPr>
+                <w:rFonts w:ascii="Calibri" w:eastAsia="Times New Roman" w:hAnsi="Calibri" w:cs="Calibri"/>
+                <w:color w:val="000000"/>
+                <w:sz w:val="22"/>
+                <w:szCs w:val="22"/>
+                <w:lang w:eastAsia="en-ZA"/>
+              </w:rPr>
+            </w:pPr>
+            <w:proofErr w:type="spellStart"/>
+            <w:r>
+              <w:rPr>
+                <w:rFonts w:ascii="Calibri" w:eastAsia="Times New Roman" w:hAnsi="Calibri" w:cs="Calibri"/>
+                <w:color w:val="000000"/>
+                <w:sz w:val="22"/>
+                <w:szCs w:val="22"/>
+                <w:lang w:eastAsia="en-ZA"/>
+              </w:rPr>
+              <w:t>Millimeters</w:t>
+            </w:r>
+            <w:proofErr w:type="spellEnd"/>
+            <w:r>
+              <w:rPr>
+                <w:rFonts w:ascii="Calibri" w:eastAsia="Times New Roman" w:hAnsi="Calibri" w:cs="Calibri"/>
+                <w:color w:val="000000"/>
+                <w:sz w:val="22"/>
+                <w:szCs w:val="22"/>
+                <w:lang w:eastAsia="en-ZA"/>
+              </w:rPr>
+              <w:t xml:space="preserve"> (mm)</w:t>
+            </w:r>
+          </w:p>
+        </w:tc>
+      </w:tr>
+      <w:tr>
+        <w:trPr>
+          <w:trHeight w:val="300"/>
+        </w:trPr>
+        <w:tc>
+          <w:tcPr>
+            <w:tcW w:w="1940" w:type="dxa"/>
+            <w:tcBorders>
+              <w:top w:val="nil"/>
+              <w:left w:val="single" w:sz="4" w:space="0" w:color="auto"/>
+              <w:bottom w:val="single" w:sz="4" w:space="0" w:color="auto"/>
+              <w:right w:val="single" w:sz="4" w:space="0" w:color="auto"/>
+            </w:tcBorders>
+            <w:shd w:val="clear" w:color="auto" w:fill="auto"/>
+            <w:noWrap/>
+            <w:vAlign w:val="bottom"/>
+            <w:hideMark/>
+          </w:tcPr>
+          <w:p>
+            <w:pPr>
+              <w:spacing w:after="0"/>
+              <w:rPr>
+                <w:rFonts w:ascii="Calibri" w:eastAsia="Times New Roman" w:hAnsi="Calibri" w:cs="Calibri"/>
+                <w:i/>
+                <w:iCs/>
+                <w:color w:val="000000"/>
+                <w:sz w:val="22"/>
+                <w:szCs w:val="22"/>
+                <w:lang w:eastAsia="en-ZA"/>
+              </w:rPr>
+            </w:pPr>
+            <w:proofErr w:type="spellStart"/>
+            <w:r>
+              <w:rPr>
+                <w:rFonts w:ascii="Calibri" w:eastAsia="Times New Roman" w:hAnsi="Calibri" w:cs="Calibri"/>
+                <w:i/>
+                <w:iCs/>
+                <w:color w:val="000000"/>
+                <w:sz w:val="22"/>
+                <w:szCs w:val="22"/>
+                <w:lang w:eastAsia="en-ZA"/>
+              </w:rPr>
+              <w:t>Laminaria</w:t>
+            </w:r>
+            <w:proofErr w:type="spellEnd"/>
+            <w:r>
+              <w:rPr>
+                <w:rFonts w:ascii="Calibri" w:eastAsia="Times New Roman" w:hAnsi="Calibri" w:cs="Calibri"/>
+                <w:i/>
+                <w:iCs/>
+                <w:color w:val="000000"/>
+                <w:sz w:val="22"/>
+                <w:szCs w:val="22"/>
+                <w:lang w:eastAsia="en-ZA"/>
+              </w:rPr>
+              <w:t xml:space="preserve"> pallida</w:t>
+            </w:r>
+          </w:p>
+        </w:tc>
+        <w:tc>
+          <w:tcPr>
+            <w:tcW w:w="2600" w:type="dxa"/>
+            <w:tcBorders>
+              <w:top w:val="nil"/>
+              <w:left w:val="nil"/>
+              <w:bottom w:val="single" w:sz="4" w:space="0" w:color="auto"/>
+              <w:right w:val="single" w:sz="4" w:space="0" w:color="auto"/>
+            </w:tcBorders>
+            <w:shd w:val="clear" w:color="auto" w:fill="auto"/>
+            <w:noWrap/>
+            <w:vAlign w:val="bottom"/>
+            <w:hideMark/>
+          </w:tcPr>
+          <w:p>
+            <w:pPr>
+              <w:spacing w:after="0"/>
+              <w:rPr>
+                <w:rFonts w:ascii="Calibri" w:eastAsia="Times New Roman" w:hAnsi="Calibri" w:cs="Calibri"/>
+                <w:color w:val="000000"/>
+                <w:sz w:val="22"/>
+                <w:szCs w:val="22"/>
+                <w:lang w:eastAsia="en-ZA"/>
+              </w:rPr>
+            </w:pPr>
+            <w:r>
+              <w:rPr>
+                <w:rFonts w:ascii="Calibri" w:eastAsia="Times New Roman" w:hAnsi="Calibri" w:cs="Calibri"/>
+                <w:color w:val="000000"/>
+                <w:sz w:val="22"/>
+                <w:szCs w:val="22"/>
+                <w:lang w:eastAsia="en-ZA"/>
+              </w:rPr>
+              <w:t>Number of digits</w:t>
+            </w:r>
+          </w:p>
+        </w:tc>
+        <w:tc>
+          <w:tcPr>
+            <w:tcW w:w="2120" w:type="dxa"/>
+            <w:tcBorders>
+              <w:top w:val="nil"/>
+              <w:left w:val="nil"/>
+              <w:bottom w:val="single" w:sz="4" w:space="0" w:color="auto"/>
+              <w:right w:val="single" w:sz="4" w:space="0" w:color="auto"/>
+            </w:tcBorders>
+            <w:shd w:val="clear" w:color="auto" w:fill="auto"/>
+            <w:noWrap/>
+            <w:vAlign w:val="bottom"/>
+            <w:hideMark/>
+          </w:tcPr>
+          <w:p>
+            <w:pPr>
+              <w:spacing w:after="0"/>
+              <w:rPr>
+                <w:rFonts w:ascii="Calibri" w:eastAsia="Times New Roman" w:hAnsi="Calibri" w:cs="Calibri"/>
+                <w:color w:val="000000"/>
+                <w:sz w:val="22"/>
+                <w:szCs w:val="22"/>
+                <w:lang w:eastAsia="en-ZA"/>
+              </w:rPr>
+            </w:pPr>
+            <w:r>
+              <w:rPr>
+                <w:rFonts w:ascii="Calibri" w:eastAsia="Times New Roman" w:hAnsi="Calibri" w:cs="Calibri"/>
+                <w:color w:val="000000"/>
+                <w:sz w:val="22"/>
+                <w:szCs w:val="22"/>
+                <w:lang w:eastAsia="en-ZA"/>
+              </w:rPr>
+              <w:t>Count</w:t>
             </w:r>
           </w:p>
         </w:tc>
       </w:tr>
     </w:tbl>
+    <w:p>
+      <w:pPr>
+        <w:spacing w:after="0"/>
+        <w:rPr>
+          <w:rFonts w:ascii="Times New Roman" w:eastAsia="Times New Roman" w:hAnsi="Times New Roman" w:cs="Times New Roman"/>
+          <w:lang w:eastAsia="en-ZA"/>
+        </w:rPr>
+      </w:pPr>
+    </w:p>
+    <w:p>
+      <w:pPr>
+        <w:spacing w:after="0"/>
+        <w:rPr>
+          <w:rFonts w:ascii="Times New Roman" w:eastAsia="Times New Roman" w:hAnsi="Times New Roman" w:cs="Times New Roman"/>
+          <w:lang w:eastAsia="en-ZA"/>
+        </w:rPr>
+      </w:pPr>
+    </w:p>
+    <w:p>
+      <w:pPr>
+        <w:spacing w:after="0"/>
+        <w:rPr>
+          <w:rFonts w:ascii="Times New Roman" w:eastAsia="Times New Roman" w:hAnsi="Times New Roman" w:cs="Times New Roman"/>
+          <w:lang w:eastAsia="en-ZA"/>
+        </w:rPr>
+      </w:pPr>
+    </w:p>
+    <w:p>
+      <w:pPr>
+        <w:spacing w:after="0"/>
+        <w:rPr>
+          <w:rFonts w:ascii="Times New Roman" w:eastAsia="Times New Roman" w:hAnsi="Times New Roman" w:cs="Times New Roman"/>
+          <w:lang w:eastAsia="en-ZA"/>
+        </w:rPr>
+      </w:pPr>
+    </w:p>
+    <w:p>
+      <w:pPr>
+        <w:spacing w:after="0"/>
+        <w:rPr>
+          <w:rFonts w:ascii="Times New Roman" w:eastAsia="Times New Roman" w:hAnsi="Times New Roman" w:cs="Times New Roman"/>
+          <w:lang w:eastAsia="en-ZA"/>
+        </w:rPr>
+      </w:pPr>
+    </w:p>
+    <w:p>
+      <w:pPr>
+        <w:spacing w:after="0"/>
+        <w:rPr>
+          <w:rFonts w:ascii="Times New Roman" w:eastAsia="Times New Roman" w:hAnsi="Times New Roman" w:cs="Times New Roman"/>
+          <w:lang w:eastAsia="en-ZA"/>
+        </w:rPr>
+      </w:pPr>
+    </w:p>
     <w:p>
       <w:pPr>
         <w:spacing w:after="240"/>
@@ -1113,8 +2746,6 @@
           <w:lang w:eastAsia="en-ZA"/>
         </w:rPr>
       </w:pPr>
-      <w:bookmarkStart w:id="0" w:name="_GoBack"/>
-      <w:bookmarkEnd w:id="0"/>
     </w:p>
     <w:sectPr>
       <w:pgSz w:w="11906" w:h="16838"/>

</xml_diff>